<commit_message>
labd mise à jour
</commit_message>
<xml_diff>
--- a/TP2/tp2.docx
+++ b/TP2/tp2.docx
@@ -38,20 +38,78 @@
     </w:p>
     <w:p>
       <w:r>
-        <w:t xml:space="preserve">//livre[titre="edition"] : </w:t>
-      </w:r>
-      <w:r>
-        <w:t xml:space="preserve">  selectionne le livre  dont le titre est edition</w:t>
-      </w:r>
+        <w:t>//</w:t>
+      </w:r>
+      <w:proofErr w:type="gramStart"/>
+      <w:r>
+        <w:t>livre[</w:t>
+      </w:r>
+      <w:proofErr w:type="gramEnd"/>
+      <w:r>
+        <w:t>titre="</w:t>
+      </w:r>
+      <w:proofErr w:type="spellStart"/>
+      <w:r>
+        <w:t>edition</w:t>
+      </w:r>
+      <w:proofErr w:type="spellEnd"/>
+      <w:r>
+        <w:t xml:space="preserve">"] : </w:t>
+      </w:r>
+      <w:r>
+        <w:t xml:space="preserve">  </w:t>
+      </w:r>
+      <w:proofErr w:type="spellStart"/>
+      <w:r>
+        <w:t>selectionne</w:t>
+      </w:r>
+      <w:proofErr w:type="spellEnd"/>
+      <w:r>
+        <w:t xml:space="preserve"> le livre  dont le titre est </w:t>
+      </w:r>
+      <w:proofErr w:type="spellStart"/>
+      <w:r>
+        <w:t>edition</w:t>
+      </w:r>
+      <w:proofErr w:type="spellEnd"/>
     </w:p>
     <w:p/>
     <w:p>
       <w:r>
-        <w:t xml:space="preserve">//livre[titre=edition] : </w:t>
-      </w:r>
-      <w:r>
-        <w:t xml:space="preserve">  selectionne le livre dont il existe un element en commun  entre le titre et edition</w:t>
-      </w:r>
+        <w:t>//livre[titre=</w:t>
+      </w:r>
+      <w:proofErr w:type="spellStart"/>
+      <w:r>
+        <w:t>edition</w:t>
+      </w:r>
+      <w:proofErr w:type="spellEnd"/>
+      <w:r>
+        <w:t xml:space="preserve">] : </w:t>
+      </w:r>
+      <w:r>
+        <w:t xml:space="preserve">  </w:t>
+      </w:r>
+      <w:proofErr w:type="spellStart"/>
+      <w:r>
+        <w:t>selectionne</w:t>
+      </w:r>
+      <w:proofErr w:type="spellEnd"/>
+      <w:r>
+        <w:t xml:space="preserve"> le livre dont il existe un </w:t>
+      </w:r>
+      <w:proofErr w:type="spellStart"/>
+      <w:r>
+        <w:t>element</w:t>
+      </w:r>
+      <w:proofErr w:type="spellEnd"/>
+      <w:r>
+        <w:t xml:space="preserve"> en commun  entre le titre et </w:t>
+      </w:r>
+      <w:proofErr w:type="spellStart"/>
+      <w:r>
+        <w:t>edition</w:t>
+      </w:r>
+      <w:proofErr w:type="spellEnd"/>
     </w:p>
     <w:p>
       <w:pPr>
@@ -60,6 +118,7 @@
           <w:u w:val="single"/>
         </w:rPr>
       </w:pPr>
+      <w:proofErr w:type="gramStart"/>
       <w:r>
         <w:rPr>
           <w:b/>
@@ -67,6 +126,7 @@
         </w:rPr>
         <w:t>exemple</w:t>
       </w:r>
+      <w:proofErr w:type="gramEnd"/>
       <w:r>
         <w:rPr>
           <w:b/>
@@ -112,74 +172,168 @@
         <w:rPr>
           <w:b/>
         </w:rPr>
-        <w:t>&lt;livre&gt;</w:t>
-      </w:r>
-    </w:p>
-    <w:p>
-      <w:pPr>
-        <w:rPr>
-          <w:b/>
-        </w:rPr>
-      </w:pPr>
-    </w:p>
-    <w:p>
-      <w:pPr>
-        <w:rPr>
-          <w:b/>
-        </w:rPr>
-      </w:pPr>
-    </w:p>
-    <w:p>
-      <w:pPr>
-        <w:rPr>
-          <w:b/>
-        </w:rPr>
-      </w:pPr>
-      <w:r>
-        <w:rPr>
-          <w:b/>
-        </w:rPr>
-        <w:t>&lt;titre&gt;edition&lt;/titre&gt;</w:t>
-      </w:r>
-    </w:p>
-    <w:p>
-      <w:pPr>
-        <w:rPr>
-          <w:b/>
-        </w:rPr>
-      </w:pPr>
-    </w:p>
-    <w:p>
-      <w:pPr>
-        <w:rPr>
-          <w:b/>
-        </w:rPr>
-      </w:pPr>
-      <w:r>
-        <w:rPr>
-          <w:b/>
-        </w:rPr>
-        <w:t>&lt;edition&gt;edition &lt;/edition&gt;</w:t>
-      </w:r>
-    </w:p>
-    <w:p>
-      <w:pPr>
-        <w:rPr>
-          <w:b/>
-        </w:rPr>
-      </w:pPr>
-    </w:p>
-    <w:p>
-      <w:pPr>
-        <w:rPr>
-          <w:b/>
-        </w:rPr>
-      </w:pPr>
-      <w:r>
-        <w:rPr>
-          <w:b/>
-        </w:rPr>
-        <w:t>&lt;/livre&gt;</w:t>
+        <w:t>&lt;</w:t>
+      </w:r>
+      <w:proofErr w:type="gramStart"/>
+      <w:r>
+        <w:rPr>
+          <w:b/>
+        </w:rPr>
+        <w:t>livre</w:t>
+      </w:r>
+      <w:proofErr w:type="gramEnd"/>
+      <w:r>
+        <w:rPr>
+          <w:b/>
+        </w:rPr>
+        <w:t>&gt;</w:t>
+      </w:r>
+    </w:p>
+    <w:p>
+      <w:pPr>
+        <w:rPr>
+          <w:b/>
+        </w:rPr>
+      </w:pPr>
+    </w:p>
+    <w:p>
+      <w:pPr>
+        <w:rPr>
+          <w:b/>
+        </w:rPr>
+      </w:pPr>
+    </w:p>
+    <w:p>
+      <w:pPr>
+        <w:rPr>
+          <w:b/>
+        </w:rPr>
+      </w:pPr>
+      <w:r>
+        <w:rPr>
+          <w:b/>
+        </w:rPr>
+        <w:t>&lt;</w:t>
+      </w:r>
+      <w:proofErr w:type="gramStart"/>
+      <w:r>
+        <w:rPr>
+          <w:b/>
+        </w:rPr>
+        <w:t>titre&gt;</w:t>
+      </w:r>
+      <w:proofErr w:type="spellStart"/>
+      <w:proofErr w:type="gramEnd"/>
+      <w:r>
+        <w:rPr>
+          <w:b/>
+        </w:rPr>
+        <w:t>edition</w:t>
+      </w:r>
+      <w:proofErr w:type="spellEnd"/>
+      <w:r>
+        <w:rPr>
+          <w:b/>
+        </w:rPr>
+        <w:t>&lt;/titre&gt;</w:t>
+      </w:r>
+    </w:p>
+    <w:p>
+      <w:pPr>
+        <w:rPr>
+          <w:b/>
+        </w:rPr>
+      </w:pPr>
+    </w:p>
+    <w:p>
+      <w:pPr>
+        <w:rPr>
+          <w:b/>
+        </w:rPr>
+      </w:pPr>
+      <w:r>
+        <w:rPr>
+          <w:b/>
+        </w:rPr>
+        <w:t>&lt;</w:t>
+      </w:r>
+      <w:proofErr w:type="spellStart"/>
+      <w:proofErr w:type="gramStart"/>
+      <w:r>
+        <w:rPr>
+          <w:b/>
+        </w:rPr>
+        <w:t>edition</w:t>
+      </w:r>
+      <w:proofErr w:type="spellEnd"/>
+      <w:r>
+        <w:rPr>
+          <w:b/>
+        </w:rPr>
+        <w:t>&gt;</w:t>
+      </w:r>
+      <w:proofErr w:type="spellStart"/>
+      <w:proofErr w:type="gramEnd"/>
+      <w:r>
+        <w:rPr>
+          <w:b/>
+        </w:rPr>
+        <w:t>edition</w:t>
+      </w:r>
+      <w:proofErr w:type="spellEnd"/>
+      <w:r>
+        <w:rPr>
+          <w:b/>
+        </w:rPr>
+        <w:t xml:space="preserve"> &lt;/</w:t>
+      </w:r>
+      <w:proofErr w:type="spellStart"/>
+      <w:r>
+        <w:rPr>
+          <w:b/>
+        </w:rPr>
+        <w:t>edition</w:t>
+      </w:r>
+      <w:proofErr w:type="spellEnd"/>
+      <w:r>
+        <w:rPr>
+          <w:b/>
+        </w:rPr>
+        <w:t>&gt;</w:t>
+      </w:r>
+    </w:p>
+    <w:p>
+      <w:pPr>
+        <w:rPr>
+          <w:b/>
+        </w:rPr>
+      </w:pPr>
+    </w:p>
+    <w:p>
+      <w:pPr>
+        <w:rPr>
+          <w:b/>
+        </w:rPr>
+      </w:pPr>
+      <w:r>
+        <w:rPr>
+          <w:b/>
+        </w:rPr>
+        <w:t>&lt;/</w:t>
+      </w:r>
+      <w:proofErr w:type="gramStart"/>
+      <w:r>
+        <w:rPr>
+          <w:b/>
+        </w:rPr>
+        <w:t>livre</w:t>
+      </w:r>
+      <w:proofErr w:type="gramEnd"/>
+      <w:r>
+        <w:rPr>
+          <w:b/>
+        </w:rPr>
+        <w:t>&gt;</w:t>
       </w:r>
     </w:p>
     <w:p>
@@ -224,7 +378,23 @@
         </w:numPr>
       </w:pPr>
       <w:r>
-        <w:t xml:space="preserve">/item/livre[@titre="labd" and position()=last()] </w:t>
+        <w:t>/item/</w:t>
+      </w:r>
+      <w:proofErr w:type="gramStart"/>
+      <w:r>
+        <w:t>livre[</w:t>
+      </w:r>
+      <w:proofErr w:type="gramEnd"/>
+      <w:r>
+        <w:t>@titre="</w:t>
+      </w:r>
+      <w:proofErr w:type="spellStart"/>
+      <w:r>
+        <w:t>labd</w:t>
+      </w:r>
+      <w:proofErr w:type="spellEnd"/>
+      <w:r>
+        <w:t xml:space="preserve">" and position()=last()] </w:t>
       </w:r>
     </w:p>
     <w:p>
@@ -247,8 +417,13 @@
         <w:t xml:space="preserve">La requête  donne </w:t>
       </w:r>
       <w:r>
-        <w:t xml:space="preserve"> le  dernier livre dont le titre est  labd</w:t>
-      </w:r>
+        <w:t xml:space="preserve"> le  dernier livre dont le titre est  </w:t>
+      </w:r>
+      <w:proofErr w:type="spellStart"/>
+      <w:r>
+        <w:t>labd</w:t>
+      </w:r>
+      <w:proofErr w:type="spellEnd"/>
     </w:p>
     <w:p>
       <w:pPr>
@@ -259,7 +434,23 @@
         </w:numPr>
       </w:pPr>
       <w:r>
-        <w:t>/item/livre[@titre="labd"] [position()=last()]</w:t>
+        <w:t>/item/</w:t>
+      </w:r>
+      <w:proofErr w:type="gramStart"/>
+      <w:r>
+        <w:t>livre[</w:t>
+      </w:r>
+      <w:proofErr w:type="gramEnd"/>
+      <w:r>
+        <w:t>@titre="</w:t>
+      </w:r>
+      <w:proofErr w:type="spellStart"/>
+      <w:r>
+        <w:t>labd</w:t>
+      </w:r>
+      <w:proofErr w:type="spellEnd"/>
+      <w:r>
+        <w:t>"] [position()=last()]</w:t>
       </w:r>
     </w:p>
     <w:p/>
@@ -288,8 +479,13 @@
     </w:p>
     <w:p>
       <w:r>
-        <w:t>Idem que la precedente</w:t>
-      </w:r>
+        <w:t xml:space="preserve">Idem que la </w:t>
+      </w:r>
+      <w:proofErr w:type="spellStart"/>
+      <w:r>
+        <w:t>precedente</w:t>
+      </w:r>
+      <w:proofErr w:type="spellEnd"/>
     </w:p>
     <w:p/>
     <w:p>
@@ -301,7 +497,23 @@
         </w:numPr>
       </w:pPr>
       <w:r>
-        <w:t>/item/livre[position()=last()] [@titre="labd"]</w:t>
+        <w:t>/item/</w:t>
+      </w:r>
+      <w:proofErr w:type="gramStart"/>
+      <w:r>
+        <w:t>livre[</w:t>
+      </w:r>
+      <w:proofErr w:type="gramEnd"/>
+      <w:r>
+        <w:t>position()=last()] [@titre="</w:t>
+      </w:r>
+      <w:proofErr w:type="spellStart"/>
+      <w:r>
+        <w:t>labd</w:t>
+      </w:r>
+      <w:proofErr w:type="spellEnd"/>
+      <w:r>
+        <w:t>"]</w:t>
       </w:r>
     </w:p>
     <w:p>
@@ -338,8 +550,13 @@
     </w:p>
     <w:p>
       <w:r>
-        <w:t>Idem que la precedente</w:t>
-      </w:r>
+        <w:t xml:space="preserve">Idem que la </w:t>
+      </w:r>
+      <w:proofErr w:type="spellStart"/>
+      <w:r>
+        <w:t>precedente</w:t>
+      </w:r>
+      <w:proofErr w:type="spellEnd"/>
     </w:p>
     <w:p>
       <w:pPr>
@@ -382,7 +599,20 @@
     </w:p>
     <w:p>
       <w:r>
-        <w:t xml:space="preserve">/descendant::livre[1] : </w:t>
+        <w:t>/</w:t>
+      </w:r>
+      <w:proofErr w:type="spellStart"/>
+      <w:r>
+        <w:t>descendant</w:t>
+      </w:r>
+      <w:proofErr w:type="gramStart"/>
+      <w:r>
+        <w:t>::livre</w:t>
+      </w:r>
+      <w:proofErr w:type="spellEnd"/>
+      <w:proofErr w:type="gramEnd"/>
+      <w:r>
+        <w:t xml:space="preserve">[1] : </w:t>
       </w:r>
       <w:r>
         <w:t>sél</w:t>
@@ -396,10 +626,18 @@
     </w:p>
     <w:p>
       <w:r>
-        <w:t xml:space="preserve">//livre[1] :  </w:t>
-      </w:r>
-      <w:r>
-        <w:t xml:space="preserve">Le premier sélectionne tous les </w:t>
+        <w:t>//livre[1] </w:t>
+      </w:r>
+      <w:proofErr w:type="gramStart"/>
+      <w:r>
+        <w:t xml:space="preserve">:  </w:t>
+      </w:r>
+      <w:r>
+        <w:t>Le</w:t>
+      </w:r>
+      <w:proofErr w:type="gramEnd"/>
+      <w:r>
+        <w:t xml:space="preserve"> premier sélectionne tous les </w:t>
       </w:r>
       <w:r>
         <w:t>livres pour</w:t>
@@ -444,16 +682,29 @@
           <w:shd w:val="clear" w:color="auto" w:fill="FFFFFF"/>
         </w:rPr>
       </w:pPr>
-      <w:r>
-        <w:rPr>
-          <w:rStyle w:val="pl-ent"/>
-          <w:rFonts w:ascii="Consolas" w:hAnsi="Consolas"/>
-          <w:b/>
-          <w:sz w:val="32"/>
-          <w:szCs w:val="32"/>
-          <w:shd w:val="clear" w:color="auto" w:fill="FFFFFF"/>
-        </w:rPr>
-        <w:t>exercice 2</w:t>
+      <w:proofErr w:type="gramStart"/>
+      <w:r>
+        <w:rPr>
+          <w:rStyle w:val="pl-ent"/>
+          <w:rFonts w:ascii="Consolas" w:hAnsi="Consolas"/>
+          <w:b/>
+          <w:sz w:val="32"/>
+          <w:szCs w:val="32"/>
+          <w:shd w:val="clear" w:color="auto" w:fill="FFFFFF"/>
+        </w:rPr>
+        <w:t>exercice</w:t>
+      </w:r>
+      <w:proofErr w:type="gramEnd"/>
+      <w:r>
+        <w:rPr>
+          <w:rStyle w:val="pl-ent"/>
+          <w:rFonts w:ascii="Consolas" w:hAnsi="Consolas"/>
+          <w:b/>
+          <w:sz w:val="32"/>
+          <w:szCs w:val="32"/>
+          <w:shd w:val="clear" w:color="auto" w:fill="FFFFFF"/>
+        </w:rPr>
+        <w:t xml:space="preserve"> 2</w:t>
       </w:r>
       <w:r>
         <w:rPr>
@@ -579,7 +830,11 @@
         </w:rPr>
       </w:pPr>
       <w:r>
-        <w:t xml:space="preserve">2. les légumes produits en Espagne : </w:t>
+        <w:t>2. les légumes produits en Espagne </w:t>
+      </w:r>
+      <w:proofErr w:type="gramStart"/>
+      <w:r>
+        <w:t xml:space="preserve">: </w:t>
       </w:r>
       <w:r>
         <w:t xml:space="preserve"> </w:t>
@@ -589,120 +844,178 @@
           <w:sz w:val="32"/>
           <w:szCs w:val="32"/>
         </w:rPr>
+        <w:t>/</w:t>
+      </w:r>
+      <w:proofErr w:type="gramEnd"/>
+      <w:r>
+        <w:rPr>
+          <w:sz w:val="32"/>
+          <w:szCs w:val="32"/>
+        </w:rPr>
+        <w:t>/</w:t>
+      </w:r>
+      <w:proofErr w:type="spellStart"/>
+      <w:r>
+        <w:rPr>
+          <w:rStyle w:val="pl-ent"/>
+          <w:rFonts w:ascii="Consolas" w:hAnsi="Consolas"/>
+          <w:color w:val="22863A"/>
+          <w:sz w:val="32"/>
+          <w:szCs w:val="32"/>
+          <w:shd w:val="clear" w:color="auto" w:fill="FFFFFF"/>
+        </w:rPr>
+        <w:t>legume</w:t>
+      </w:r>
+      <w:proofErr w:type="spellEnd"/>
+      <w:r>
+        <w:rPr>
+          <w:rStyle w:val="pl-ent"/>
+          <w:rFonts w:ascii="Consolas" w:hAnsi="Consolas"/>
+          <w:color w:val="22863A"/>
+          <w:sz w:val="32"/>
+          <w:szCs w:val="32"/>
+          <w:shd w:val="clear" w:color="auto" w:fill="FFFFFF"/>
+        </w:rPr>
+        <w:t>[</w:t>
+      </w:r>
+      <w:proofErr w:type="spellStart"/>
+      <w:r>
+        <w:rPr>
+          <w:rStyle w:val="pl-ent"/>
+          <w:rFonts w:ascii="Consolas" w:hAnsi="Consolas"/>
+          <w:color w:val="22863A"/>
+          <w:sz w:val="32"/>
+          <w:szCs w:val="32"/>
+          <w:shd w:val="clear" w:color="auto" w:fill="FFFFFF"/>
+        </w:rPr>
+        <w:t>contains</w:t>
+      </w:r>
+      <w:proofErr w:type="spellEnd"/>
+      <w:r>
+        <w:rPr>
+          <w:rStyle w:val="pl-ent"/>
+          <w:rFonts w:ascii="Consolas" w:hAnsi="Consolas"/>
+          <w:color w:val="22863A"/>
+          <w:sz w:val="32"/>
+          <w:szCs w:val="32"/>
+          <w:shd w:val="clear" w:color="auto" w:fill="FFFFFF"/>
+        </w:rPr>
+        <w:t>(</w:t>
+      </w:r>
+      <w:r>
+        <w:rPr>
+          <w:rStyle w:val="pl-ent"/>
+          <w:rFonts w:ascii="Consolas" w:hAnsi="Consolas"/>
+          <w:color w:val="22863A"/>
+          <w:sz w:val="32"/>
+          <w:szCs w:val="32"/>
+          <w:shd w:val="clear" w:color="auto" w:fill="FFFFFF"/>
+        </w:rPr>
+        <w:t>origine</w:t>
+      </w:r>
+      <w:r>
+        <w:rPr>
+          <w:rStyle w:val="pl-ent"/>
+          <w:rFonts w:ascii="Consolas" w:hAnsi="Consolas"/>
+          <w:color w:val="22863A"/>
+          <w:sz w:val="32"/>
+          <w:szCs w:val="32"/>
+          <w:shd w:val="clear" w:color="auto" w:fill="FFFFFF"/>
+        </w:rPr>
+        <w:t>,</w:t>
+      </w:r>
+      <w:r>
+        <w:rPr>
+          <w:rStyle w:val="pl-ent"/>
+          <w:rFonts w:ascii="Consolas" w:hAnsi="Consolas"/>
+          <w:color w:val="22863A"/>
+          <w:sz w:val="32"/>
+          <w:szCs w:val="32"/>
+          <w:shd w:val="clear" w:color="auto" w:fill="FFFFFF"/>
+        </w:rPr>
+        <w:t> ‘</w:t>
+      </w:r>
+      <w:r>
+        <w:rPr>
+          <w:rFonts w:ascii="Consolas" w:hAnsi="Consolas"/>
+          <w:color w:val="24292E"/>
+          <w:sz w:val="32"/>
+          <w:szCs w:val="32"/>
+          <w:shd w:val="clear" w:color="auto" w:fill="FFFFFF"/>
+        </w:rPr>
+        <w:t>Espagne’</w:t>
+      </w:r>
+      <w:r>
+        <w:rPr>
+          <w:rStyle w:val="pl-ent"/>
+          <w:rFonts w:ascii="Consolas" w:hAnsi="Consolas"/>
+          <w:color w:val="22863A"/>
+          <w:sz w:val="32"/>
+          <w:szCs w:val="32"/>
+          <w:shd w:val="clear" w:color="auto" w:fill="FFFFFF"/>
+        </w:rPr>
+        <w:t>)</w:t>
+      </w:r>
+      <w:r>
+        <w:rPr>
+          <w:rStyle w:val="pl-ent"/>
+          <w:rFonts w:ascii="Consolas" w:hAnsi="Consolas"/>
+          <w:color w:val="22863A"/>
+          <w:sz w:val="32"/>
+          <w:szCs w:val="32"/>
+          <w:shd w:val="clear" w:color="auto" w:fill="FFFFFF"/>
+        </w:rPr>
+        <w:t>]</w:t>
+      </w:r>
+    </w:p>
+    <w:p>
+      <w:r>
+        <w:t xml:space="preserve"> </w:t>
+      </w:r>
+      <w:proofErr w:type="gramStart"/>
+      <w:r>
+        <w:t>3.les</w:t>
+      </w:r>
+      <w:proofErr w:type="gramEnd"/>
+      <w:r>
+        <w:t xml:space="preserve"> origines des clémentines de calibre 1 iss</w:t>
+      </w:r>
+      <w:r>
+        <w:t xml:space="preserve">ues de l’agriculture biologique : </w:t>
+      </w:r>
+    </w:p>
+    <w:p>
+      <w:pPr>
+        <w:rPr>
+          <w:rStyle w:val="pl-ent"/>
+          <w:rFonts w:ascii="Consolas" w:hAnsi="Consolas"/>
+          <w:sz w:val="32"/>
+          <w:szCs w:val="32"/>
+          <w:shd w:val="clear" w:color="auto" w:fill="FFFFFF"/>
+        </w:rPr>
+      </w:pPr>
+      <w:r>
+        <w:rPr>
+          <w:sz w:val="32"/>
+          <w:szCs w:val="32"/>
+        </w:rPr>
         <w:t>//</w:t>
       </w:r>
-      <w:r>
-        <w:rPr>
-          <w:rStyle w:val="pl-ent"/>
-          <w:rFonts w:ascii="Consolas" w:hAnsi="Consolas"/>
-          <w:color w:val="22863A"/>
-          <w:sz w:val="32"/>
-          <w:szCs w:val="32"/>
-          <w:shd w:val="clear" w:color="auto" w:fill="FFFFFF"/>
-        </w:rPr>
-        <w:t>legume[</w:t>
-      </w:r>
-      <w:r>
-        <w:rPr>
-          <w:rStyle w:val="pl-ent"/>
-          <w:rFonts w:ascii="Consolas" w:hAnsi="Consolas"/>
-          <w:color w:val="22863A"/>
-          <w:sz w:val="32"/>
-          <w:szCs w:val="32"/>
-          <w:shd w:val="clear" w:color="auto" w:fill="FFFFFF"/>
-        </w:rPr>
-        <w:t>contains(</w:t>
-      </w:r>
-      <w:r>
-        <w:rPr>
-          <w:rStyle w:val="pl-ent"/>
-          <w:rFonts w:ascii="Consolas" w:hAnsi="Consolas"/>
-          <w:color w:val="22863A"/>
-          <w:sz w:val="32"/>
-          <w:szCs w:val="32"/>
-          <w:shd w:val="clear" w:color="auto" w:fill="FFFFFF"/>
-        </w:rPr>
-        <w:t>origine</w:t>
-      </w:r>
-      <w:r>
-        <w:rPr>
-          <w:rStyle w:val="pl-ent"/>
-          <w:rFonts w:ascii="Consolas" w:hAnsi="Consolas"/>
-          <w:color w:val="22863A"/>
-          <w:sz w:val="32"/>
-          <w:szCs w:val="32"/>
-          <w:shd w:val="clear" w:color="auto" w:fill="FFFFFF"/>
-        </w:rPr>
-        <w:t>,</w:t>
-      </w:r>
-      <w:r>
-        <w:rPr>
-          <w:rStyle w:val="pl-ent"/>
-          <w:rFonts w:ascii="Consolas" w:hAnsi="Consolas"/>
-          <w:color w:val="22863A"/>
-          <w:sz w:val="32"/>
-          <w:szCs w:val="32"/>
-          <w:shd w:val="clear" w:color="auto" w:fill="FFFFFF"/>
-        </w:rPr>
-        <w:t> ‘</w:t>
-      </w:r>
-      <w:r>
-        <w:rPr>
-          <w:rFonts w:ascii="Consolas" w:hAnsi="Consolas"/>
-          <w:color w:val="24292E"/>
-          <w:sz w:val="32"/>
-          <w:szCs w:val="32"/>
-          <w:shd w:val="clear" w:color="auto" w:fill="FFFFFF"/>
-        </w:rPr>
-        <w:t>Espagne’</w:t>
-      </w:r>
-      <w:r>
-        <w:rPr>
-          <w:rStyle w:val="pl-ent"/>
-          <w:rFonts w:ascii="Consolas" w:hAnsi="Consolas"/>
-          <w:color w:val="22863A"/>
-          <w:sz w:val="32"/>
-          <w:szCs w:val="32"/>
-          <w:shd w:val="clear" w:color="auto" w:fill="FFFFFF"/>
-        </w:rPr>
-        <w:t>)</w:t>
-      </w:r>
-      <w:r>
-        <w:rPr>
-          <w:rStyle w:val="pl-ent"/>
-          <w:rFonts w:ascii="Consolas" w:hAnsi="Consolas"/>
-          <w:color w:val="22863A"/>
-          <w:sz w:val="32"/>
-          <w:szCs w:val="32"/>
-          <w:shd w:val="clear" w:color="auto" w:fill="FFFFFF"/>
-        </w:rPr>
-        <w:t>]</w:t>
-      </w:r>
-    </w:p>
-    <w:p>
-      <w:r>
-        <w:t xml:space="preserve"> 3.les origines des clémentines de calibre 1 iss</w:t>
-      </w:r>
-      <w:r>
-        <w:t xml:space="preserve">ues de l’agriculture biologique : </w:t>
-      </w:r>
-    </w:p>
-    <w:p>
-      <w:pPr>
-        <w:rPr>
-          <w:rStyle w:val="pl-ent"/>
-          <w:rFonts w:ascii="Consolas" w:hAnsi="Consolas"/>
-          <w:sz w:val="32"/>
-          <w:szCs w:val="32"/>
-          <w:shd w:val="clear" w:color="auto" w:fill="FFFFFF"/>
-        </w:rPr>
-      </w:pPr>
-      <w:r>
-        <w:rPr>
-          <w:sz w:val="32"/>
-          <w:szCs w:val="32"/>
-        </w:rPr>
-        <w:t>//fruit[@type=’</w:t>
+      <w:proofErr w:type="gramStart"/>
+      <w:r>
+        <w:rPr>
+          <w:sz w:val="32"/>
+          <w:szCs w:val="32"/>
+        </w:rPr>
+        <w:t>fruit[</w:t>
+      </w:r>
+      <w:proofErr w:type="gramEnd"/>
+      <w:r>
+        <w:rPr>
+          <w:sz w:val="32"/>
+          <w:szCs w:val="32"/>
+        </w:rPr>
+        <w:t>@type=’</w:t>
       </w:r>
       <w:r>
         <w:rPr>
@@ -712,8 +1025,20 @@
           <w:szCs w:val="32"/>
           <w:shd w:val="clear" w:color="auto" w:fill="FFFFFF"/>
         </w:rPr>
-        <w:t xml:space="preserve"> clementine</w:t>
-      </w:r>
+        <w:t xml:space="preserve"> </w:t>
+      </w:r>
+      <w:proofErr w:type="spellStart"/>
+      <w:r>
+        <w:rPr>
+          <w:rFonts w:ascii="Consolas" w:hAnsi="Consolas"/>
+          <w:color w:val="032F62"/>
+          <w:sz w:val="32"/>
+          <w:szCs w:val="32"/>
+          <w:shd w:val="clear" w:color="auto" w:fill="FFFFFF"/>
+        </w:rPr>
+        <w:t>clementine</w:t>
+      </w:r>
+      <w:proofErr w:type="spellEnd"/>
       <w:r>
         <w:rPr>
           <w:sz w:val="32"/>
@@ -748,7 +1073,6 @@
       </w:r>
       <w:r>
         <w:rPr>
-          <w:rStyle w:val="Textedebulles"/>
           <w:rFonts w:ascii="Consolas" w:hAnsi="Consolas"/>
           <w:color w:val="22863A"/>
           <w:sz w:val="10"/>
@@ -826,16 +1150,56 @@
           <w:szCs w:val="32"/>
           <w:shd w:val="clear" w:color="auto" w:fill="FFFFFF"/>
         </w:rPr>
-        <w:t>/origine|@region=’ Bretagne’]</w:t>
-      </w:r>
-      <w:r>
-        <w:rPr>
-          <w:rFonts w:ascii="Consolas" w:hAnsi="Consolas"/>
-          <w:sz w:val="32"/>
-          <w:szCs w:val="32"/>
-          <w:shd w:val="clear" w:color="auto" w:fill="FFFFFF"/>
-        </w:rPr>
-        <w:t>/parent ::*/producteur</w:t>
+        <w:t>/origine|@</w:t>
+      </w:r>
+      <w:proofErr w:type="spellStart"/>
+      <w:r>
+        <w:rPr>
+          <w:rFonts w:ascii="Consolas" w:hAnsi="Consolas"/>
+          <w:sz w:val="32"/>
+          <w:szCs w:val="32"/>
+          <w:shd w:val="clear" w:color="auto" w:fill="FFFFFF"/>
+        </w:rPr>
+        <w:t>region</w:t>
+      </w:r>
+      <w:proofErr w:type="spellEnd"/>
+      <w:r>
+        <w:rPr>
+          <w:rFonts w:ascii="Consolas" w:hAnsi="Consolas"/>
+          <w:sz w:val="32"/>
+          <w:szCs w:val="32"/>
+          <w:shd w:val="clear" w:color="auto" w:fill="FFFFFF"/>
+        </w:rPr>
+        <w:t>=’ Bretagne’]</w:t>
+      </w:r>
+      <w:r>
+        <w:rPr>
+          <w:rFonts w:ascii="Consolas" w:hAnsi="Consolas"/>
+          <w:sz w:val="32"/>
+          <w:szCs w:val="32"/>
+          <w:shd w:val="clear" w:color="auto" w:fill="FFFFFF"/>
+        </w:rPr>
+        <w:t>/parent </w:t>
+      </w:r>
+      <w:proofErr w:type="gramStart"/>
+      <w:r>
+        <w:rPr>
+          <w:rFonts w:ascii="Consolas" w:hAnsi="Consolas"/>
+          <w:sz w:val="32"/>
+          <w:szCs w:val="32"/>
+          <w:shd w:val="clear" w:color="auto" w:fill="FFFFFF"/>
+        </w:rPr>
+        <w:t>::*</w:t>
+      </w:r>
+      <w:proofErr w:type="gramEnd"/>
+      <w:r>
+        <w:rPr>
+          <w:rFonts w:ascii="Consolas" w:hAnsi="Consolas"/>
+          <w:sz w:val="32"/>
+          <w:szCs w:val="32"/>
+          <w:shd w:val="clear" w:color="auto" w:fill="FFFFFF"/>
+        </w:rPr>
+        <w:t>/producteur</w:t>
       </w:r>
     </w:p>
     <w:p>
@@ -880,72 +1244,153 @@
           <w:szCs w:val="32"/>
           <w:shd w:val="clear" w:color="auto" w:fill="FFFFFF"/>
         </w:rPr>
-        <w:t>parent ::*</w:t>
-      </w:r>
-      <w:r>
-        <w:rPr>
-          <w:rStyle w:val="pl-ent"/>
-          <w:rFonts w:ascii="Consolas" w:hAnsi="Consolas"/>
-          <w:sz w:val="32"/>
-          <w:szCs w:val="32"/>
-          <w:shd w:val="clear" w:color="auto" w:fill="FFFFFF"/>
-        </w:rPr>
-        <w:t xml:space="preserve"> permet de monter d’un nœud parent donc de orgine au producteur</w:t>
-      </w:r>
-    </w:p>
-    <w:p>
-      <w:pPr>
-        <w:rPr>
-          <w:rStyle w:val="pl-ent"/>
-          <w:rFonts w:ascii="Consolas" w:hAnsi="Consolas"/>
-          <w:sz w:val="32"/>
-          <w:szCs w:val="32"/>
-          <w:shd w:val="clear" w:color="auto" w:fill="FFFFFF"/>
-        </w:rPr>
-      </w:pPr>
-    </w:p>
-    <w:p>
-      <w:pPr>
-        <w:rPr>
-          <w:rStyle w:val="pl-ent"/>
-          <w:rFonts w:ascii="Consolas" w:hAnsi="Consolas"/>
-          <w:sz w:val="32"/>
-          <w:szCs w:val="32"/>
-          <w:shd w:val="clear" w:color="auto" w:fill="FFFFFF"/>
-        </w:rPr>
-      </w:pPr>
-      <w:r>
-        <w:rPr>
-          <w:rStyle w:val="pl-ent"/>
-          <w:rFonts w:ascii="Consolas" w:hAnsi="Consolas"/>
-          <w:sz w:val="32"/>
-          <w:szCs w:val="32"/>
-          <w:shd w:val="clear" w:color="auto" w:fill="FFFFFF"/>
-        </w:rPr>
-        <w:t>le résultat de la requete est la dernière partie de la  requête</w:t>
-      </w:r>
-    </w:p>
-    <w:p>
-      <w:pPr>
-        <w:rPr>
-          <w:rStyle w:val="pl-ent"/>
-          <w:rFonts w:ascii="Consolas" w:hAnsi="Consolas"/>
-          <w:b/>
-          <w:sz w:val="32"/>
-          <w:szCs w:val="32"/>
-          <w:shd w:val="clear" w:color="auto" w:fill="FFFFFF"/>
-        </w:rPr>
-      </w:pPr>
-      <w:r>
-        <w:rPr>
-          <w:rStyle w:val="pl-ent"/>
-          <w:rFonts w:ascii="Consolas" w:hAnsi="Consolas"/>
-          <w:b/>
-          <w:sz w:val="32"/>
-          <w:szCs w:val="32"/>
-          <w:shd w:val="clear" w:color="auto" w:fill="FFFFFF"/>
-        </w:rPr>
-        <w:t>exercice 3</w:t>
+        <w:t>parent </w:t>
+      </w:r>
+      <w:proofErr w:type="gramStart"/>
+      <w:r>
+        <w:rPr>
+          <w:rStyle w:val="pl-ent"/>
+          <w:rFonts w:ascii="Consolas" w:hAnsi="Consolas"/>
+          <w:sz w:val="32"/>
+          <w:szCs w:val="32"/>
+          <w:shd w:val="clear" w:color="auto" w:fill="FFFFFF"/>
+        </w:rPr>
+        <w:t>::*</w:t>
+      </w:r>
+      <w:proofErr w:type="gramEnd"/>
+      <w:r>
+        <w:rPr>
+          <w:rStyle w:val="pl-ent"/>
+          <w:rFonts w:ascii="Consolas" w:hAnsi="Consolas"/>
+          <w:sz w:val="32"/>
+          <w:szCs w:val="32"/>
+          <w:shd w:val="clear" w:color="auto" w:fill="FFFFFF"/>
+        </w:rPr>
+        <w:t xml:space="preserve"> permet de monter d’un nœud parent donc de </w:t>
+      </w:r>
+      <w:proofErr w:type="spellStart"/>
+      <w:r>
+        <w:rPr>
+          <w:rStyle w:val="pl-ent"/>
+          <w:rFonts w:ascii="Consolas" w:hAnsi="Consolas"/>
+          <w:sz w:val="32"/>
+          <w:szCs w:val="32"/>
+          <w:shd w:val="clear" w:color="auto" w:fill="FFFFFF"/>
+        </w:rPr>
+        <w:t>orgine</w:t>
+      </w:r>
+      <w:proofErr w:type="spellEnd"/>
+      <w:r>
+        <w:rPr>
+          <w:rStyle w:val="pl-ent"/>
+          <w:rFonts w:ascii="Consolas" w:hAnsi="Consolas"/>
+          <w:sz w:val="32"/>
+          <w:szCs w:val="32"/>
+          <w:shd w:val="clear" w:color="auto" w:fill="FFFFFF"/>
+        </w:rPr>
+        <w:t xml:space="preserve"> au producteur</w:t>
+      </w:r>
+    </w:p>
+    <w:p>
+      <w:pPr>
+        <w:rPr>
+          <w:rStyle w:val="pl-ent"/>
+          <w:rFonts w:ascii="Consolas" w:hAnsi="Consolas"/>
+          <w:sz w:val="32"/>
+          <w:szCs w:val="32"/>
+          <w:shd w:val="clear" w:color="auto" w:fill="FFFFFF"/>
+        </w:rPr>
+      </w:pPr>
+    </w:p>
+    <w:p>
+      <w:pPr>
+        <w:rPr>
+          <w:rStyle w:val="pl-ent"/>
+          <w:rFonts w:ascii="Consolas" w:hAnsi="Consolas"/>
+          <w:sz w:val="32"/>
+          <w:szCs w:val="32"/>
+          <w:shd w:val="clear" w:color="auto" w:fill="FFFFFF"/>
+        </w:rPr>
+      </w:pPr>
+      <w:proofErr w:type="gramStart"/>
+      <w:r>
+        <w:rPr>
+          <w:rStyle w:val="pl-ent"/>
+          <w:rFonts w:ascii="Consolas" w:hAnsi="Consolas"/>
+          <w:sz w:val="32"/>
+          <w:szCs w:val="32"/>
+          <w:shd w:val="clear" w:color="auto" w:fill="FFFFFF"/>
+        </w:rPr>
+        <w:t>le</w:t>
+      </w:r>
+      <w:proofErr w:type="gramEnd"/>
+      <w:r>
+        <w:rPr>
+          <w:rStyle w:val="pl-ent"/>
+          <w:rFonts w:ascii="Consolas" w:hAnsi="Consolas"/>
+          <w:sz w:val="32"/>
+          <w:szCs w:val="32"/>
+          <w:shd w:val="clear" w:color="auto" w:fill="FFFFFF"/>
+        </w:rPr>
+        <w:t xml:space="preserve"> résultat de la </w:t>
+      </w:r>
+      <w:proofErr w:type="spellStart"/>
+      <w:r>
+        <w:rPr>
+          <w:rStyle w:val="pl-ent"/>
+          <w:rFonts w:ascii="Consolas" w:hAnsi="Consolas"/>
+          <w:sz w:val="32"/>
+          <w:szCs w:val="32"/>
+          <w:shd w:val="clear" w:color="auto" w:fill="FFFFFF"/>
+        </w:rPr>
+        <w:t>requete</w:t>
+      </w:r>
+      <w:proofErr w:type="spellEnd"/>
+      <w:r>
+        <w:rPr>
+          <w:rStyle w:val="pl-ent"/>
+          <w:rFonts w:ascii="Consolas" w:hAnsi="Consolas"/>
+          <w:sz w:val="32"/>
+          <w:szCs w:val="32"/>
+          <w:shd w:val="clear" w:color="auto" w:fill="FFFFFF"/>
+        </w:rPr>
+        <w:t xml:space="preserve"> est la dernière partie de la  requête</w:t>
+      </w:r>
+    </w:p>
+    <w:p>
+      <w:pPr>
+        <w:rPr>
+          <w:rStyle w:val="pl-ent"/>
+          <w:rFonts w:ascii="Consolas" w:hAnsi="Consolas"/>
+          <w:b/>
+          <w:sz w:val="32"/>
+          <w:szCs w:val="32"/>
+          <w:shd w:val="clear" w:color="auto" w:fill="FFFFFF"/>
+        </w:rPr>
+      </w:pPr>
+      <w:proofErr w:type="gramStart"/>
+      <w:r>
+        <w:rPr>
+          <w:rStyle w:val="pl-ent"/>
+          <w:rFonts w:ascii="Consolas" w:hAnsi="Consolas"/>
+          <w:b/>
+          <w:sz w:val="32"/>
+          <w:szCs w:val="32"/>
+          <w:shd w:val="clear" w:color="auto" w:fill="FFFFFF"/>
+        </w:rPr>
+        <w:t>exercice</w:t>
+      </w:r>
+      <w:proofErr w:type="gramEnd"/>
+      <w:r>
+        <w:rPr>
+          <w:rStyle w:val="pl-ent"/>
+          <w:rFonts w:ascii="Consolas" w:hAnsi="Consolas"/>
+          <w:b/>
+          <w:sz w:val="32"/>
+          <w:szCs w:val="32"/>
+          <w:shd w:val="clear" w:color="auto" w:fill="FFFFFF"/>
+        </w:rPr>
+        <w:t xml:space="preserve"> 3</w:t>
       </w:r>
       <w:r>
         <w:rPr>
@@ -1001,8 +1446,37 @@
       </w:r>
     </w:p>
     <w:p>
-      <w:r>
-        <w:t xml:space="preserve">1 Les éléments titres des recettes : </w:t>
+      <w:pPr>
+        <w:rPr>
+          <w:rStyle w:val="pl-ent"/>
+          <w:rFonts w:ascii="Consolas" w:hAnsi="Consolas"/>
+          <w:b/>
+          <w:sz w:val="24"/>
+          <w:szCs w:val="24"/>
+          <w:u w:val="single"/>
+          <w:shd w:val="clear" w:color="auto" w:fill="FFFFFF"/>
+        </w:rPr>
+      </w:pPr>
+      <w:r>
+        <w:rPr>
+          <w:rStyle w:val="pl-ent"/>
+          <w:rFonts w:ascii="Consolas" w:hAnsi="Consolas"/>
+          <w:b/>
+          <w:sz w:val="24"/>
+          <w:szCs w:val="24"/>
+          <w:u w:val="single"/>
+          <w:shd w:val="clear" w:color="auto" w:fill="FFFFFF"/>
+        </w:rPr>
+        <w:t>Recette 1 :</w:t>
+      </w:r>
+    </w:p>
+    <w:p>
+      <w:r>
+        <w:t>1 Les éléments titres des recettes </w:t>
+      </w:r>
+      <w:proofErr w:type="gramStart"/>
+      <w:r>
+        <w:t xml:space="preserve">: </w:t>
       </w:r>
       <w:r>
         <w:t xml:space="preserve"> </w:t>
@@ -1012,7 +1486,15 @@
           <w:sz w:val="32"/>
           <w:szCs w:val="32"/>
         </w:rPr>
-        <w:t>//recette/titre</w:t>
+        <w:t>/</w:t>
+      </w:r>
+      <w:proofErr w:type="gramEnd"/>
+      <w:r>
+        <w:rPr>
+          <w:sz w:val="32"/>
+          <w:szCs w:val="32"/>
+        </w:rPr>
+        <w:t>/recette/titre</w:t>
       </w:r>
     </w:p>
     <w:p>
@@ -1029,7 +1511,11 @@
         <w:t>2</w:t>
       </w:r>
       <w:r>
-        <w:t xml:space="preserve">. Les noms des ingrédients : </w:t>
+        <w:t>. Les noms des ingrédients </w:t>
+      </w:r>
+      <w:proofErr w:type="gramStart"/>
+      <w:r>
+        <w:t xml:space="preserve">: </w:t>
       </w:r>
       <w:r>
         <w:t xml:space="preserve"> </w:t>
@@ -1039,18 +1525,50 @@
           <w:sz w:val="32"/>
           <w:szCs w:val="32"/>
         </w:rPr>
-        <w:t>//</w:t>
-      </w:r>
-      <w:r>
-        <w:rPr>
-          <w:rFonts w:ascii="Consolas" w:hAnsi="Consolas"/>
-          <w:color w:val="22863A"/>
-          <w:sz w:val="32"/>
-          <w:szCs w:val="32"/>
-          <w:shd w:val="clear" w:color="auto" w:fill="FFFFFF"/>
-        </w:rPr>
-        <w:t>ingredient/nom_ing</w:t>
-      </w:r>
+        <w:t>/</w:t>
+      </w:r>
+      <w:proofErr w:type="gramEnd"/>
+      <w:r>
+        <w:rPr>
+          <w:sz w:val="32"/>
+          <w:szCs w:val="32"/>
+        </w:rPr>
+        <w:t>/</w:t>
+      </w:r>
+      <w:proofErr w:type="spellStart"/>
+      <w:r>
+        <w:rPr>
+          <w:rFonts w:ascii="Consolas" w:hAnsi="Consolas"/>
+          <w:color w:val="22863A"/>
+          <w:sz w:val="32"/>
+          <w:szCs w:val="32"/>
+          <w:shd w:val="clear" w:color="auto" w:fill="FFFFFF"/>
+        </w:rPr>
+        <w:t>ingredient</w:t>
+      </w:r>
+      <w:proofErr w:type="spellEnd"/>
+      <w:r>
+        <w:rPr>
+          <w:rFonts w:ascii="Consolas" w:hAnsi="Consolas"/>
+          <w:color w:val="22863A"/>
+          <w:sz w:val="32"/>
+          <w:szCs w:val="32"/>
+          <w:shd w:val="clear" w:color="auto" w:fill="FFFFFF"/>
+        </w:rPr>
+        <w:t>/</w:t>
+      </w:r>
+      <w:proofErr w:type="spellStart"/>
+      <w:r>
+        <w:rPr>
+          <w:rFonts w:ascii="Consolas" w:hAnsi="Consolas"/>
+          <w:color w:val="22863A"/>
+          <w:sz w:val="32"/>
+          <w:szCs w:val="32"/>
+          <w:shd w:val="clear" w:color="auto" w:fill="FFFFFF"/>
+        </w:rPr>
+        <w:t>nom_ing</w:t>
+      </w:r>
+      <w:proofErr w:type="spellEnd"/>
     </w:p>
     <w:p>
       <w:pPr>
@@ -1113,12 +1631,21 @@
           <w:szCs w:val="32"/>
         </w:rPr>
       </w:pPr>
-      <w:r>
-        <w:rPr>
-          <w:sz w:val="32"/>
-          <w:szCs w:val="32"/>
-        </w:rPr>
-        <w:t>recette[2]</w:t>
+      <w:proofErr w:type="gramStart"/>
+      <w:r>
+        <w:rPr>
+          <w:sz w:val="32"/>
+          <w:szCs w:val="32"/>
+        </w:rPr>
+        <w:t>recette[</w:t>
+      </w:r>
+      <w:proofErr w:type="gramEnd"/>
+      <w:r>
+        <w:rPr>
+          <w:sz w:val="32"/>
+          <w:szCs w:val="32"/>
+        </w:rPr>
+        <w:t>2]</w:t>
       </w:r>
       <w:r>
         <w:rPr>
@@ -1144,7 +1671,23 @@
           <w:sz w:val="32"/>
           <w:szCs w:val="32"/>
         </w:rPr>
-        <w:t>//recette/texte/etape[</w:t>
+        <w:t>//recette/texte/</w:t>
+      </w:r>
+      <w:proofErr w:type="spellStart"/>
+      <w:r>
+        <w:rPr>
+          <w:sz w:val="32"/>
+          <w:szCs w:val="32"/>
+        </w:rPr>
+        <w:t>etape</w:t>
+      </w:r>
+      <w:proofErr w:type="spellEnd"/>
+      <w:r>
+        <w:rPr>
+          <w:sz w:val="32"/>
+          <w:szCs w:val="32"/>
+        </w:rPr>
+        <w:t>[</w:t>
       </w:r>
       <w:r>
         <w:rPr>
@@ -1153,6 +1696,7 @@
         </w:rPr>
         <w:t>position()=</w:t>
       </w:r>
+      <w:proofErr w:type="gramStart"/>
       <w:r>
         <w:rPr>
           <w:sz w:val="32"/>
@@ -1165,7 +1709,15 @@
           <w:sz w:val="32"/>
           <w:szCs w:val="32"/>
         </w:rPr>
-        <w:t>t()</w:t>
+        <w:t>t(</w:t>
+      </w:r>
+      <w:proofErr w:type="gramEnd"/>
+      <w:r>
+        <w:rPr>
+          <w:sz w:val="32"/>
+          <w:szCs w:val="32"/>
+        </w:rPr>
+        <w:t>)</w:t>
       </w:r>
       <w:r>
         <w:rPr>
@@ -1182,15 +1734,27 @@
       <w:r>
         <w:t xml:space="preserve">5. Le nombre de recettes : </w:t>
       </w:r>
-      <w:r>
-        <w:rPr>
-          <w:rStyle w:val="pl-ent"/>
-          <w:rFonts w:ascii="Consolas" w:hAnsi="Consolas"/>
-          <w:sz w:val="32"/>
-          <w:szCs w:val="32"/>
-          <w:shd w:val="clear" w:color="auto" w:fill="FFFFFF"/>
-        </w:rPr>
-        <w:t>count(//recette)</w:t>
+      <w:proofErr w:type="gramStart"/>
+      <w:r>
+        <w:rPr>
+          <w:rStyle w:val="pl-ent"/>
+          <w:rFonts w:ascii="Consolas" w:hAnsi="Consolas"/>
+          <w:sz w:val="32"/>
+          <w:szCs w:val="32"/>
+          <w:shd w:val="clear" w:color="auto" w:fill="FFFFFF"/>
+        </w:rPr>
+        <w:t>count(</w:t>
+      </w:r>
+      <w:proofErr w:type="gramEnd"/>
+      <w:r>
+        <w:rPr>
+          <w:rStyle w:val="pl-ent"/>
+          <w:rFonts w:ascii="Consolas" w:hAnsi="Consolas"/>
+          <w:sz w:val="32"/>
+          <w:szCs w:val="32"/>
+          <w:shd w:val="clear" w:color="auto" w:fill="FFFFFF"/>
+        </w:rPr>
+        <w:t>//recette)</w:t>
       </w:r>
     </w:p>
     <w:p>
@@ -1229,7 +1793,41 @@
           <w:szCs w:val="32"/>
           <w:shd w:val="clear" w:color="auto" w:fill="FFFFFF"/>
         </w:rPr>
-        <w:t>recette/ingredients[count(/</w:t>
+        <w:t>recette/</w:t>
+      </w:r>
+      <w:proofErr w:type="spellStart"/>
+      <w:proofErr w:type="gramStart"/>
+      <w:r>
+        <w:rPr>
+          <w:rStyle w:val="pl-ent"/>
+          <w:rFonts w:ascii="Consolas" w:hAnsi="Consolas"/>
+          <w:sz w:val="32"/>
+          <w:szCs w:val="32"/>
+          <w:shd w:val="clear" w:color="auto" w:fill="FFFFFF"/>
+        </w:rPr>
+        <w:t>ingredients</w:t>
+      </w:r>
+      <w:proofErr w:type="spellEnd"/>
+      <w:r>
+        <w:rPr>
+          <w:rStyle w:val="pl-ent"/>
+          <w:rFonts w:ascii="Consolas" w:hAnsi="Consolas"/>
+          <w:sz w:val="32"/>
+          <w:szCs w:val="32"/>
+          <w:shd w:val="clear" w:color="auto" w:fill="FFFFFF"/>
+        </w:rPr>
+        <w:t>[</w:t>
+      </w:r>
+      <w:proofErr w:type="gramEnd"/>
+      <w:r>
+        <w:rPr>
+          <w:rStyle w:val="pl-ent"/>
+          <w:rFonts w:ascii="Consolas" w:hAnsi="Consolas"/>
+          <w:sz w:val="32"/>
+          <w:szCs w:val="32"/>
+          <w:shd w:val="clear" w:color="auto" w:fill="FFFFFF"/>
+        </w:rPr>
+        <w:t>count(/</w:t>
       </w:r>
       <w:r>
         <w:rPr>
@@ -1241,15 +1839,27 @@
         </w:rPr>
         <w:t>/</w:t>
       </w:r>
-      <w:r>
-        <w:rPr>
-          <w:rFonts w:ascii="Consolas" w:hAnsi="Consolas"/>
-          <w:color w:val="22863A"/>
-          <w:sz w:val="32"/>
-          <w:szCs w:val="32"/>
-          <w:shd w:val="clear" w:color="auto" w:fill="FFFFFF"/>
-        </w:rPr>
-        <w:t>ingredient) &lt; 7)</w:t>
+      <w:proofErr w:type="spellStart"/>
+      <w:r>
+        <w:rPr>
+          <w:rFonts w:ascii="Consolas" w:hAnsi="Consolas"/>
+          <w:color w:val="22863A"/>
+          <w:sz w:val="32"/>
+          <w:szCs w:val="32"/>
+          <w:shd w:val="clear" w:color="auto" w:fill="FFFFFF"/>
+        </w:rPr>
+        <w:t>ingredient</w:t>
+      </w:r>
+      <w:proofErr w:type="spellEnd"/>
+      <w:r>
+        <w:rPr>
+          <w:rFonts w:ascii="Consolas" w:hAnsi="Consolas"/>
+          <w:color w:val="22863A"/>
+          <w:sz w:val="32"/>
+          <w:szCs w:val="32"/>
+          <w:shd w:val="clear" w:color="auto" w:fill="FFFFFF"/>
+        </w:rPr>
+        <w:t>) &lt; 7)</w:t>
       </w:r>
       <w:r>
         <w:rPr>
@@ -1271,16 +1881,164 @@
         </w:rPr>
         <w:t>/parent :: *</w:t>
       </w:r>
-      <w:r>
-        <w:rPr>
-          <w:rFonts w:ascii="Consolas" w:hAnsi="Consolas"/>
-          <w:color w:val="22863A"/>
+    </w:p>
+    <w:p>
+      <w:r>
+        <w:t>7. Les titres des recettes qui ont strictement moins de 7 ingrédients :</w:t>
+      </w:r>
+    </w:p>
+    <w:p>
+      <w:pPr>
+        <w:rPr>
+          <w:rFonts w:ascii="Consolas" w:hAnsi="Consolas"/>
+          <w:color w:val="22863A"/>
+          <w:sz w:val="32"/>
+          <w:szCs w:val="32"/>
+          <w:shd w:val="clear" w:color="auto" w:fill="FFFFFF"/>
+        </w:rPr>
+      </w:pPr>
+      <w:r>
+        <w:t>//</w:t>
+      </w:r>
+      <w:r>
+        <w:rPr>
+          <w:rStyle w:val="pl-ent"/>
+          <w:rFonts w:ascii="Consolas" w:hAnsi="Consolas"/>
+          <w:sz w:val="32"/>
+          <w:szCs w:val="32"/>
+          <w:shd w:val="clear" w:color="auto" w:fill="FFFFFF"/>
+        </w:rPr>
+        <w:t xml:space="preserve"> </w:t>
+      </w:r>
+      <w:r>
+        <w:rPr>
+          <w:rStyle w:val="pl-ent"/>
+          <w:rFonts w:ascii="Consolas" w:hAnsi="Consolas"/>
+          <w:sz w:val="32"/>
+          <w:szCs w:val="32"/>
+          <w:shd w:val="clear" w:color="auto" w:fill="FFFFFF"/>
+        </w:rPr>
+        <w:t>recette/</w:t>
+      </w:r>
+      <w:proofErr w:type="spellStart"/>
+      <w:proofErr w:type="gramStart"/>
+      <w:r>
+        <w:rPr>
+          <w:rStyle w:val="pl-ent"/>
+          <w:rFonts w:ascii="Consolas" w:hAnsi="Consolas"/>
+          <w:sz w:val="32"/>
+          <w:szCs w:val="32"/>
+          <w:shd w:val="clear" w:color="auto" w:fill="FFFFFF"/>
+        </w:rPr>
+        <w:t>ingredients</w:t>
+      </w:r>
+      <w:proofErr w:type="spellEnd"/>
+      <w:r>
+        <w:rPr>
+          <w:rStyle w:val="pl-ent"/>
+          <w:rFonts w:ascii="Consolas" w:hAnsi="Consolas"/>
+          <w:sz w:val="32"/>
+          <w:szCs w:val="32"/>
+          <w:shd w:val="clear" w:color="auto" w:fill="FFFFFF"/>
+        </w:rPr>
+        <w:t>[</w:t>
+      </w:r>
+      <w:proofErr w:type="gramEnd"/>
+      <w:r>
+        <w:rPr>
+          <w:rStyle w:val="pl-ent"/>
+          <w:rFonts w:ascii="Consolas" w:hAnsi="Consolas"/>
+          <w:sz w:val="32"/>
+          <w:szCs w:val="32"/>
+          <w:shd w:val="clear" w:color="auto" w:fill="FFFFFF"/>
+        </w:rPr>
+        <w:t>count(/</w:t>
+      </w:r>
+      <w:r>
+        <w:rPr>
+          <w:rStyle w:val="pl-ent"/>
+          <w:rFonts w:ascii="Consolas" w:hAnsi="Consolas"/>
           <w:sz w:val="32"/>
           <w:szCs w:val="32"/>
           <w:shd w:val="clear" w:color="auto" w:fill="FFFFFF"/>
         </w:rPr>
         <w:t>/</w:t>
       </w:r>
+      <w:proofErr w:type="spellStart"/>
+      <w:r>
+        <w:rPr>
+          <w:rFonts w:ascii="Consolas" w:hAnsi="Consolas"/>
+          <w:color w:val="22863A"/>
+          <w:sz w:val="32"/>
+          <w:szCs w:val="32"/>
+          <w:shd w:val="clear" w:color="auto" w:fill="FFFFFF"/>
+        </w:rPr>
+        <w:t>ingredient</w:t>
+      </w:r>
+      <w:proofErr w:type="spellEnd"/>
+      <w:r>
+        <w:rPr>
+          <w:rFonts w:ascii="Consolas" w:hAnsi="Consolas"/>
+          <w:color w:val="22863A"/>
+          <w:sz w:val="32"/>
+          <w:szCs w:val="32"/>
+          <w:shd w:val="clear" w:color="auto" w:fill="FFFFFF"/>
+        </w:rPr>
+        <w:t>) &lt; 7)</w:t>
+      </w:r>
+      <w:r>
+        <w:rPr>
+          <w:rFonts w:ascii="Consolas" w:hAnsi="Consolas"/>
+          <w:color w:val="22863A"/>
+          <w:sz w:val="32"/>
+          <w:szCs w:val="32"/>
+          <w:shd w:val="clear" w:color="auto" w:fill="FFFFFF"/>
+        </w:rPr>
+        <w:t>]</w:t>
+      </w:r>
+    </w:p>
+    <w:p>
+      <w:pPr>
+        <w:rPr>
+          <w:rStyle w:val="pl-ent"/>
+          <w:rFonts w:ascii="Consolas" w:hAnsi="Consolas"/>
+          <w:sz w:val="32"/>
+          <w:szCs w:val="32"/>
+          <w:shd w:val="clear" w:color="auto" w:fill="FFFFFF"/>
+        </w:rPr>
+      </w:pPr>
+      <w:r>
+        <w:rPr>
+          <w:rFonts w:ascii="Consolas" w:hAnsi="Consolas"/>
+          <w:color w:val="22863A"/>
+          <w:sz w:val="32"/>
+          <w:szCs w:val="32"/>
+          <w:shd w:val="clear" w:color="auto" w:fill="FFFFFF"/>
+        </w:rPr>
+        <w:t>/parent </w:t>
+      </w:r>
+      <w:proofErr w:type="gramStart"/>
+      <w:r>
+        <w:rPr>
+          <w:rFonts w:ascii="Consolas" w:hAnsi="Consolas"/>
+          <w:color w:val="22863A"/>
+          <w:sz w:val="32"/>
+          <w:szCs w:val="32"/>
+          <w:shd w:val="clear" w:color="auto" w:fill="FFFFFF"/>
+        </w:rPr>
+        <w:t>::</w:t>
+      </w:r>
+      <w:proofErr w:type="gramEnd"/>
+      <w:r>
+        <w:rPr>
+          <w:rFonts w:ascii="Consolas" w:hAnsi="Consolas"/>
+          <w:color w:val="22863A"/>
+          <w:sz w:val="32"/>
+          <w:szCs w:val="32"/>
+          <w:shd w:val="clear" w:color="auto" w:fill="FFFFFF"/>
+        </w:rPr>
+        <w:t xml:space="preserve"> */</w:t>
+      </w:r>
       <w:r>
         <w:rPr>
           <w:rStyle w:val="pl-ent"/>
@@ -1299,8 +2057,1033 @@
           <w:szCs w:val="32"/>
           <w:shd w:val="clear" w:color="auto" w:fill="FFFFFF"/>
         </w:rPr>
+        <w:t>titr</w:t>
+      </w:r>
+      <w:r>
+        <w:rPr>
+          <w:rStyle w:val="pl-ent"/>
+          <w:rFonts w:ascii="Consolas" w:hAnsi="Consolas"/>
+          <w:sz w:val="32"/>
+          <w:szCs w:val="32"/>
+          <w:shd w:val="clear" w:color="auto" w:fill="FFFFFF"/>
+        </w:rPr>
+        <w:t>e</w:t>
+      </w:r>
+    </w:p>
+    <w:p>
+      <w:pPr>
+        <w:rPr>
+          <w:b/>
+        </w:rPr>
+      </w:pPr>
+      <w:r>
+        <w:t xml:space="preserve">8. Les recettes qui utilisent de la farine : </w:t>
+      </w:r>
+    </w:p>
+    <w:p>
+      <w:pPr>
+        <w:rPr>
+          <w:rStyle w:val="pl-ent"/>
+          <w:rFonts w:ascii="Consolas" w:hAnsi="Consolas"/>
+          <w:sz w:val="32"/>
+          <w:szCs w:val="32"/>
+          <w:shd w:val="clear" w:color="auto" w:fill="FFFFFF"/>
+        </w:rPr>
+      </w:pPr>
+      <w:r>
+        <w:lastRenderedPageBreak/>
+        <w:t>/</w:t>
+      </w:r>
+      <w:r>
+        <w:rPr>
+          <w:rStyle w:val="pl-ent"/>
+          <w:rFonts w:ascii="Consolas" w:hAnsi="Consolas"/>
+          <w:sz w:val="32"/>
+          <w:szCs w:val="32"/>
+          <w:shd w:val="clear" w:color="auto" w:fill="FFFFFF"/>
+        </w:rPr>
+        <w:t>/</w:t>
+      </w:r>
+      <w:proofErr w:type="spellStart"/>
+      <w:proofErr w:type="gramStart"/>
+      <w:r>
+        <w:rPr>
+          <w:rStyle w:val="pl-ent"/>
+          <w:rFonts w:ascii="Consolas" w:hAnsi="Consolas"/>
+          <w:sz w:val="32"/>
+          <w:szCs w:val="32"/>
+          <w:shd w:val="clear" w:color="auto" w:fill="FFFFFF"/>
+        </w:rPr>
+        <w:t>ingredients</w:t>
+      </w:r>
+      <w:proofErr w:type="spellEnd"/>
+      <w:r>
+        <w:rPr>
+          <w:rStyle w:val="pl-ent"/>
+          <w:rFonts w:ascii="Consolas" w:hAnsi="Consolas"/>
+          <w:sz w:val="32"/>
+          <w:szCs w:val="32"/>
+          <w:shd w:val="clear" w:color="auto" w:fill="FFFFFF"/>
+        </w:rPr>
+        <w:t>(</w:t>
+      </w:r>
+      <w:proofErr w:type="spellStart"/>
+      <w:proofErr w:type="gramEnd"/>
+      <w:r>
+        <w:rPr>
+          <w:rStyle w:val="pl-ent"/>
+          <w:rFonts w:ascii="Consolas" w:hAnsi="Consolas"/>
+          <w:sz w:val="32"/>
+          <w:szCs w:val="32"/>
+          <w:shd w:val="clear" w:color="auto" w:fill="FFFFFF"/>
+        </w:rPr>
+        <w:t>contains</w:t>
+      </w:r>
+      <w:proofErr w:type="spellEnd"/>
+      <w:r>
+        <w:rPr>
+          <w:rStyle w:val="pl-ent"/>
+          <w:rFonts w:ascii="Consolas" w:hAnsi="Consolas"/>
+          <w:sz w:val="32"/>
+          <w:szCs w:val="32"/>
+          <w:shd w:val="clear" w:color="auto" w:fill="FFFFFF"/>
+        </w:rPr>
+        <w:t>(</w:t>
+      </w:r>
+      <w:proofErr w:type="spellStart"/>
+      <w:r>
+        <w:rPr>
+          <w:rFonts w:ascii="Consolas" w:hAnsi="Consolas"/>
+          <w:color w:val="22863A"/>
+          <w:sz w:val="32"/>
+          <w:szCs w:val="32"/>
+          <w:shd w:val="clear" w:color="auto" w:fill="FFFFFF"/>
+        </w:rPr>
+        <w:t>nom_ing</w:t>
+      </w:r>
+      <w:proofErr w:type="spellEnd"/>
+      <w:r>
+        <w:rPr>
+          <w:rFonts w:ascii="Consolas" w:hAnsi="Consolas"/>
+          <w:color w:val="22863A"/>
+          <w:sz w:val="32"/>
+          <w:szCs w:val="32"/>
+          <w:shd w:val="clear" w:color="auto" w:fill="FFFFFF"/>
+        </w:rPr>
+        <w:t>,’</w:t>
+      </w:r>
+      <w:r>
+        <w:rPr>
+          <w:rFonts w:ascii="Consolas" w:hAnsi="Consolas"/>
+          <w:color w:val="24292E"/>
+          <w:sz w:val="32"/>
+          <w:szCs w:val="32"/>
+          <w:shd w:val="clear" w:color="auto" w:fill="FFFFFF"/>
+        </w:rPr>
+        <w:t xml:space="preserve"> farine</w:t>
+      </w:r>
+      <w:r>
+        <w:rPr>
+          <w:rFonts w:ascii="Consolas" w:hAnsi="Consolas"/>
+          <w:color w:val="22863A"/>
+          <w:sz w:val="32"/>
+          <w:szCs w:val="32"/>
+          <w:shd w:val="clear" w:color="auto" w:fill="FFFFFF"/>
+        </w:rPr>
+        <w:t>’)</w:t>
+      </w:r>
+      <w:r>
+        <w:rPr>
+          <w:rFonts w:ascii="Consolas" w:hAnsi="Consolas"/>
+          <w:color w:val="22863A"/>
+          <w:sz w:val="32"/>
+          <w:szCs w:val="32"/>
+          <w:shd w:val="clear" w:color="auto" w:fill="FFFFFF"/>
+        </w:rPr>
+        <w:t>)/</w:t>
+      </w:r>
+      <w:r>
+        <w:rPr>
+          <w:rFonts w:ascii="Consolas" w:hAnsi="Consolas"/>
+          <w:color w:val="22863A"/>
+          <w:sz w:val="32"/>
+          <w:szCs w:val="32"/>
+          <w:shd w:val="clear" w:color="auto" w:fill="FFFFFF"/>
+        </w:rPr>
+        <w:t xml:space="preserve"> </w:t>
+      </w:r>
+      <w:r>
+        <w:rPr>
+          <w:rFonts w:ascii="Consolas" w:hAnsi="Consolas"/>
+          <w:color w:val="22863A"/>
+          <w:sz w:val="32"/>
+          <w:szCs w:val="32"/>
+          <w:shd w:val="clear" w:color="auto" w:fill="FFFFFF"/>
+        </w:rPr>
+        <w:t>/parent :: *</w:t>
+      </w:r>
+    </w:p>
+    <w:p>
+      <w:pPr>
+        <w:rPr>
+          <w:b/>
+          <w:u w:val="single"/>
+        </w:rPr>
+      </w:pPr>
+      <w:r>
+        <w:rPr>
+          <w:b/>
+          <w:u w:val="single"/>
+        </w:rPr>
+        <w:t>Commentaire :</w:t>
+      </w:r>
+    </w:p>
+    <w:p>
+      <w:pPr>
+        <w:rPr>
+          <w:rFonts w:ascii="Consolas" w:hAnsi="Consolas"/>
+          <w:color w:val="22863A"/>
+          <w:sz w:val="32"/>
+          <w:szCs w:val="32"/>
+          <w:shd w:val="clear" w:color="auto" w:fill="FFFFFF"/>
+        </w:rPr>
+      </w:pPr>
+      <w:proofErr w:type="spellStart"/>
+      <w:proofErr w:type="gramStart"/>
+      <w:r>
+        <w:rPr>
+          <w:rStyle w:val="pl-ent"/>
+          <w:rFonts w:ascii="Consolas" w:hAnsi="Consolas"/>
+          <w:sz w:val="32"/>
+          <w:szCs w:val="32"/>
+          <w:shd w:val="clear" w:color="auto" w:fill="FFFFFF"/>
+        </w:rPr>
+        <w:t>ingredients</w:t>
+      </w:r>
+      <w:proofErr w:type="spellEnd"/>
+      <w:r>
+        <w:rPr>
+          <w:rStyle w:val="pl-ent"/>
+          <w:rFonts w:ascii="Consolas" w:hAnsi="Consolas"/>
+          <w:sz w:val="32"/>
+          <w:szCs w:val="32"/>
+          <w:shd w:val="clear" w:color="auto" w:fill="FFFFFF"/>
+        </w:rPr>
+        <w:t>(</w:t>
+      </w:r>
+      <w:proofErr w:type="spellStart"/>
+      <w:proofErr w:type="gramEnd"/>
+      <w:r>
+        <w:rPr>
+          <w:rStyle w:val="pl-ent"/>
+          <w:rFonts w:ascii="Consolas" w:hAnsi="Consolas"/>
+          <w:sz w:val="32"/>
+          <w:szCs w:val="32"/>
+          <w:shd w:val="clear" w:color="auto" w:fill="FFFFFF"/>
+        </w:rPr>
+        <w:t>contains</w:t>
+      </w:r>
+      <w:proofErr w:type="spellEnd"/>
+      <w:r>
+        <w:rPr>
+          <w:rStyle w:val="pl-ent"/>
+          <w:rFonts w:ascii="Consolas" w:hAnsi="Consolas"/>
+          <w:sz w:val="32"/>
+          <w:szCs w:val="32"/>
+          <w:shd w:val="clear" w:color="auto" w:fill="FFFFFF"/>
+        </w:rPr>
+        <w:t>(</w:t>
+      </w:r>
+      <w:proofErr w:type="spellStart"/>
+      <w:r>
+        <w:rPr>
+          <w:rFonts w:ascii="Consolas" w:hAnsi="Consolas"/>
+          <w:color w:val="22863A"/>
+          <w:sz w:val="32"/>
+          <w:szCs w:val="32"/>
+          <w:shd w:val="clear" w:color="auto" w:fill="FFFFFF"/>
+        </w:rPr>
+        <w:t>nom_ing</w:t>
+      </w:r>
+      <w:proofErr w:type="spellEnd"/>
+      <w:r>
+        <w:rPr>
+          <w:rFonts w:ascii="Consolas" w:hAnsi="Consolas"/>
+          <w:color w:val="22863A"/>
+          <w:sz w:val="32"/>
+          <w:szCs w:val="32"/>
+          <w:shd w:val="clear" w:color="auto" w:fill="FFFFFF"/>
+        </w:rPr>
+        <w:t>,’</w:t>
+      </w:r>
+      <w:r>
+        <w:rPr>
+          <w:rFonts w:ascii="Consolas" w:hAnsi="Consolas"/>
+          <w:color w:val="24292E"/>
+          <w:sz w:val="32"/>
+          <w:szCs w:val="32"/>
+          <w:shd w:val="clear" w:color="auto" w:fill="FFFFFF"/>
+        </w:rPr>
+        <w:t xml:space="preserve"> farine</w:t>
+      </w:r>
+      <w:r>
+        <w:rPr>
+          <w:rFonts w:ascii="Consolas" w:hAnsi="Consolas"/>
+          <w:color w:val="22863A"/>
+          <w:sz w:val="32"/>
+          <w:szCs w:val="32"/>
+          <w:shd w:val="clear" w:color="auto" w:fill="FFFFFF"/>
+        </w:rPr>
+        <w:t>’)</w:t>
+      </w:r>
+      <w:r>
+        <w:rPr>
+          <w:rFonts w:ascii="Consolas" w:hAnsi="Consolas"/>
+          <w:color w:val="22863A"/>
+          <w:sz w:val="32"/>
+          <w:szCs w:val="32"/>
+          <w:shd w:val="clear" w:color="auto" w:fill="FFFFFF"/>
+        </w:rPr>
+        <w:t>)</w:t>
+      </w:r>
+    </w:p>
+    <w:p>
+      <w:pPr>
+        <w:rPr>
+          <w:rFonts w:ascii="Consolas" w:hAnsi="Consolas"/>
+          <w:color w:val="22863A"/>
+          <w:sz w:val="32"/>
+          <w:szCs w:val="32"/>
+          <w:shd w:val="clear" w:color="auto" w:fill="FFFFFF"/>
+        </w:rPr>
+      </w:pPr>
+      <w:proofErr w:type="spellStart"/>
+      <w:proofErr w:type="gramStart"/>
+      <w:r>
+        <w:rPr>
+          <w:rStyle w:val="pl-ent"/>
+          <w:rFonts w:ascii="Consolas" w:hAnsi="Consolas"/>
+          <w:sz w:val="32"/>
+          <w:szCs w:val="32"/>
+          <w:shd w:val="clear" w:color="auto" w:fill="FFFFFF"/>
+        </w:rPr>
+        <w:t>ingredients</w:t>
+      </w:r>
+      <w:proofErr w:type="spellEnd"/>
+      <w:proofErr w:type="gramEnd"/>
+      <w:r>
+        <w:rPr>
+          <w:rStyle w:val="pl-ent"/>
+          <w:rFonts w:ascii="Consolas" w:hAnsi="Consolas"/>
+          <w:sz w:val="32"/>
+          <w:szCs w:val="32"/>
+          <w:shd w:val="clear" w:color="auto" w:fill="FFFFFF"/>
+        </w:rPr>
+        <w:t xml:space="preserve"> qui contient la balise </w:t>
+      </w:r>
+      <w:proofErr w:type="spellStart"/>
+      <w:r>
+        <w:rPr>
+          <w:rFonts w:ascii="Consolas" w:hAnsi="Consolas"/>
+          <w:color w:val="22863A"/>
+          <w:sz w:val="32"/>
+          <w:szCs w:val="32"/>
+          <w:shd w:val="clear" w:color="auto" w:fill="FFFFFF"/>
+        </w:rPr>
+        <w:t>nom_ing</w:t>
+      </w:r>
+      <w:proofErr w:type="spellEnd"/>
+      <w:r>
+        <w:rPr>
+          <w:rFonts w:ascii="Consolas" w:hAnsi="Consolas"/>
+          <w:color w:val="22863A"/>
+          <w:sz w:val="32"/>
+          <w:szCs w:val="32"/>
+          <w:shd w:val="clear" w:color="auto" w:fill="FFFFFF"/>
+        </w:rPr>
+        <w:t xml:space="preserve"> qui a pour valeur </w:t>
+      </w:r>
+      <w:r>
+        <w:rPr>
+          <w:rFonts w:ascii="Consolas" w:hAnsi="Consolas"/>
+          <w:color w:val="24292E"/>
+          <w:sz w:val="32"/>
+          <w:szCs w:val="32"/>
+          <w:shd w:val="clear" w:color="auto" w:fill="FFFFFF"/>
+        </w:rPr>
+        <w:t>farine</w:t>
+      </w:r>
+    </w:p>
+    <w:p>
+      <w:pPr>
+        <w:rPr>
+          <w:rFonts w:ascii="Consolas" w:hAnsi="Consolas"/>
+          <w:color w:val="22863A"/>
+          <w:sz w:val="32"/>
+          <w:szCs w:val="32"/>
+          <w:shd w:val="clear" w:color="auto" w:fill="FFFFFF"/>
+        </w:rPr>
+      </w:pPr>
+    </w:p>
+    <w:p>
+      <w:r>
+        <w:t>8. Les recettes de la catégorie entrée</w:t>
+      </w:r>
+    </w:p>
+    <w:p>
+      <w:pPr>
+        <w:rPr>
+          <w:sz w:val="32"/>
+          <w:szCs w:val="32"/>
+        </w:rPr>
+      </w:pPr>
+      <w:r>
+        <w:rPr>
+          <w:sz w:val="32"/>
+          <w:szCs w:val="32"/>
+        </w:rPr>
+        <w:t>//</w:t>
+      </w:r>
+      <w:proofErr w:type="gramStart"/>
+      <w:r>
+        <w:rPr>
+          <w:sz w:val="32"/>
+          <w:szCs w:val="32"/>
+        </w:rPr>
         <w:t>recette</w:t>
       </w:r>
+      <w:r>
+        <w:rPr>
+          <w:rStyle w:val="pl-ent"/>
+          <w:rFonts w:ascii="Consolas" w:hAnsi="Consolas"/>
+          <w:sz w:val="32"/>
+          <w:szCs w:val="32"/>
+          <w:shd w:val="clear" w:color="auto" w:fill="FFFFFF"/>
+        </w:rPr>
+        <w:t>(</w:t>
+      </w:r>
+      <w:proofErr w:type="spellStart"/>
+      <w:proofErr w:type="gramEnd"/>
+      <w:r>
+        <w:rPr>
+          <w:rStyle w:val="pl-ent"/>
+          <w:rFonts w:ascii="Consolas" w:hAnsi="Consolas"/>
+          <w:sz w:val="32"/>
+          <w:szCs w:val="32"/>
+          <w:shd w:val="clear" w:color="auto" w:fill="FFFFFF"/>
+        </w:rPr>
+        <w:t>contains</w:t>
+      </w:r>
+      <w:proofErr w:type="spellEnd"/>
+      <w:r>
+        <w:rPr>
+          <w:rStyle w:val="pl-ent"/>
+          <w:rFonts w:ascii="Consolas" w:hAnsi="Consolas"/>
+          <w:sz w:val="32"/>
+          <w:szCs w:val="32"/>
+          <w:shd w:val="clear" w:color="auto" w:fill="FFFFFF"/>
+        </w:rPr>
+        <w:t>(</w:t>
+      </w:r>
+      <w:proofErr w:type="spellStart"/>
+      <w:r>
+        <w:rPr>
+          <w:rFonts w:ascii="Consolas" w:hAnsi="Consolas"/>
+          <w:color w:val="22863A"/>
+          <w:sz w:val="32"/>
+          <w:szCs w:val="32"/>
+          <w:shd w:val="clear" w:color="auto" w:fill="FFFFFF"/>
+        </w:rPr>
+        <w:t>categorie</w:t>
+      </w:r>
+      <w:proofErr w:type="spellEnd"/>
+      <w:r>
+        <w:rPr>
+          <w:rFonts w:ascii="Consolas" w:hAnsi="Consolas"/>
+          <w:color w:val="22863A"/>
+          <w:sz w:val="32"/>
+          <w:szCs w:val="32"/>
+          <w:shd w:val="clear" w:color="auto" w:fill="FFFFFF"/>
+        </w:rPr>
+        <w:t>,’</w:t>
+      </w:r>
+      <w:r>
+        <w:rPr>
+          <w:rFonts w:ascii="Consolas" w:hAnsi="Consolas"/>
+          <w:color w:val="24292E"/>
+          <w:sz w:val="32"/>
+          <w:szCs w:val="32"/>
+          <w:shd w:val="clear" w:color="auto" w:fill="FFFFFF"/>
+        </w:rPr>
+        <w:t xml:space="preserve"> entrée</w:t>
+      </w:r>
+      <w:r>
+        <w:rPr>
+          <w:rFonts w:ascii="Consolas" w:hAnsi="Consolas"/>
+          <w:color w:val="22863A"/>
+          <w:sz w:val="32"/>
+          <w:szCs w:val="32"/>
+          <w:shd w:val="clear" w:color="auto" w:fill="FFFFFF"/>
+        </w:rPr>
+        <w:t>))</w:t>
+      </w:r>
+    </w:p>
+    <w:p>
+      <w:pPr>
+        <w:ind w:left="360"/>
+        <w:rPr>
+          <w:b/>
+          <w:u w:val="single"/>
+        </w:rPr>
+      </w:pPr>
+      <w:r>
+        <w:rPr>
+          <w:b/>
+          <w:u w:val="single"/>
+        </w:rPr>
+        <w:t>Recette2</w:t>
+      </w:r>
+    </w:p>
+    <w:p>
+      <w:pPr>
+        <w:ind w:left="360"/>
+        <w:rPr>
+          <w:b/>
+          <w:u w:val="single"/>
+        </w:rPr>
+      </w:pPr>
+      <w:r>
+        <w:t>1 Les éléments titres des recettes </w:t>
+      </w:r>
+      <w:proofErr w:type="gramStart"/>
+      <w:r>
+        <w:t xml:space="preserve">:  </w:t>
+      </w:r>
+      <w:r>
+        <w:rPr>
+          <w:sz w:val="32"/>
+          <w:szCs w:val="32"/>
+        </w:rPr>
+        <w:t>/</w:t>
+      </w:r>
+      <w:proofErr w:type="gramEnd"/>
+      <w:r>
+        <w:rPr>
+          <w:sz w:val="32"/>
+          <w:szCs w:val="32"/>
+        </w:rPr>
+        <w:t>/recette/titre</w:t>
+      </w:r>
+    </w:p>
+    <w:p>
+      <w:pPr>
+        <w:ind w:left="360"/>
+        <w:rPr>
+          <w:b/>
+          <w:u w:val="single"/>
+        </w:rPr>
+      </w:pPr>
+      <w:r>
+        <w:t>2. Les noms des ingrédients </w:t>
+      </w:r>
+      <w:proofErr w:type="gramStart"/>
+      <w:r>
+        <w:t xml:space="preserve">:  </w:t>
+      </w:r>
+      <w:r>
+        <w:rPr>
+          <w:sz w:val="32"/>
+          <w:szCs w:val="32"/>
+        </w:rPr>
+        <w:t>/</w:t>
+      </w:r>
+      <w:proofErr w:type="gramEnd"/>
+      <w:r>
+        <w:rPr>
+          <w:sz w:val="32"/>
+          <w:szCs w:val="32"/>
+        </w:rPr>
+        <w:t>/</w:t>
+      </w:r>
+      <w:proofErr w:type="spellStart"/>
+      <w:r>
+        <w:rPr>
+          <w:rFonts w:ascii="Consolas" w:hAnsi="Consolas"/>
+          <w:color w:val="22863A"/>
+          <w:sz w:val="32"/>
+          <w:szCs w:val="32"/>
+          <w:shd w:val="clear" w:color="auto" w:fill="FFFFFF"/>
+        </w:rPr>
+        <w:t>ingredient</w:t>
+      </w:r>
+      <w:proofErr w:type="spellEnd"/>
+      <w:r>
+        <w:rPr>
+          <w:rFonts w:ascii="Consolas" w:hAnsi="Consolas"/>
+          <w:color w:val="22863A"/>
+          <w:sz w:val="32"/>
+          <w:szCs w:val="32"/>
+          <w:shd w:val="clear" w:color="auto" w:fill="FFFFFF"/>
+        </w:rPr>
+        <w:t>/</w:t>
+      </w:r>
+      <w:r>
+        <w:rPr>
+          <w:rFonts w:ascii="Consolas" w:hAnsi="Consolas"/>
+          <w:color w:val="22863A"/>
+          <w:sz w:val="32"/>
+          <w:szCs w:val="32"/>
+          <w:shd w:val="clear" w:color="auto" w:fill="FFFFFF"/>
+        </w:rPr>
+        <w:t>@NOM</w:t>
+      </w:r>
+    </w:p>
+    <w:p>
+      <w:pPr>
+        <w:rPr>
+          <w:b/>
+        </w:rPr>
+      </w:pPr>
+      <w:r>
+        <w:rPr>
+          <w:b/>
+        </w:rPr>
+        <w:t xml:space="preserve">     Commentaire :</w:t>
+      </w:r>
+    </w:p>
+    <w:p>
+      <w:pPr>
+        <w:rPr>
+          <w:rFonts w:ascii="Consolas" w:hAnsi="Consolas"/>
+          <w:color w:val="22863A"/>
+          <w:sz w:val="32"/>
+          <w:szCs w:val="32"/>
+          <w:shd w:val="clear" w:color="auto" w:fill="FFFFFF"/>
+        </w:rPr>
+      </w:pPr>
+      <w:r>
+        <w:rPr>
+          <w:rFonts w:ascii="Consolas" w:hAnsi="Consolas"/>
+          <w:color w:val="22863A"/>
+          <w:sz w:val="32"/>
+          <w:szCs w:val="32"/>
+          <w:shd w:val="clear" w:color="auto" w:fill="FFFFFF"/>
+        </w:rPr>
+        <w:t>@NOM</w:t>
+      </w:r>
+      <w:r>
+        <w:rPr>
+          <w:rFonts w:ascii="Consolas" w:hAnsi="Consolas"/>
+          <w:color w:val="22863A"/>
+          <w:sz w:val="32"/>
+          <w:szCs w:val="32"/>
+          <w:shd w:val="clear" w:color="auto" w:fill="FFFFFF"/>
+        </w:rPr>
+        <w:t xml:space="preserve"> : j’accède aux attributs nom de la balise  </w:t>
+      </w:r>
+      <w:proofErr w:type="spellStart"/>
+      <w:r>
+        <w:rPr>
+          <w:rFonts w:ascii="Consolas" w:hAnsi="Consolas"/>
+          <w:color w:val="22863A"/>
+          <w:sz w:val="32"/>
+          <w:szCs w:val="32"/>
+          <w:shd w:val="clear" w:color="auto" w:fill="FFFFFF"/>
+        </w:rPr>
+        <w:t>ingredient</w:t>
+      </w:r>
+      <w:proofErr w:type="spellEnd"/>
+    </w:p>
+    <w:p>
+      <w:pPr>
+        <w:rPr>
+          <w:sz w:val="32"/>
+          <w:szCs w:val="32"/>
+        </w:rPr>
+      </w:pPr>
+      <w:r>
+        <w:t xml:space="preserve">       3. L’élément titre de la deuxième recette </w:t>
+      </w:r>
+      <w:proofErr w:type="gramStart"/>
+      <w:r>
+        <w:t xml:space="preserve">: </w:t>
+      </w:r>
+      <w:r>
+        <w:t xml:space="preserve"> </w:t>
+      </w:r>
+      <w:r>
+        <w:rPr>
+          <w:sz w:val="32"/>
+          <w:szCs w:val="32"/>
+        </w:rPr>
+        <w:t>/</w:t>
+      </w:r>
+      <w:proofErr w:type="gramEnd"/>
+      <w:r>
+        <w:rPr>
+          <w:sz w:val="32"/>
+          <w:szCs w:val="32"/>
+        </w:rPr>
+        <w:t>/recette[2]/titre</w:t>
+      </w:r>
+    </w:p>
+    <w:p>
+      <w:pPr>
+        <w:rPr>
+          <w:sz w:val="32"/>
+          <w:szCs w:val="32"/>
+        </w:rPr>
+      </w:pPr>
+      <w:r>
+        <w:t xml:space="preserve">      4. La dernière étape de chaque recette :</w:t>
+      </w:r>
+      <w:r>
+        <w:rPr>
+          <w:sz w:val="32"/>
+          <w:szCs w:val="32"/>
+        </w:rPr>
+        <w:t xml:space="preserve"> </w:t>
+      </w:r>
+      <w:r>
+        <w:rPr>
+          <w:sz w:val="32"/>
+          <w:szCs w:val="32"/>
+        </w:rPr>
+        <w:t>//</w:t>
+      </w:r>
+      <w:r>
+        <w:rPr>
+          <w:sz w:val="32"/>
+          <w:szCs w:val="32"/>
+        </w:rPr>
+        <w:t xml:space="preserve">texte </w:t>
+      </w:r>
+      <w:r>
+        <w:rPr>
+          <w:sz w:val="32"/>
+          <w:szCs w:val="32"/>
+        </w:rPr>
+        <w:t>/</w:t>
+      </w:r>
+      <w:proofErr w:type="spellStart"/>
+      <w:proofErr w:type="gramStart"/>
+      <w:r>
+        <w:rPr>
+          <w:sz w:val="32"/>
+          <w:szCs w:val="32"/>
+        </w:rPr>
+        <w:t>etape</w:t>
+      </w:r>
+      <w:proofErr w:type="spellEnd"/>
+      <w:r>
+        <w:rPr>
+          <w:sz w:val="32"/>
+          <w:szCs w:val="32"/>
+        </w:rPr>
+        <w:t>[</w:t>
+      </w:r>
+      <w:proofErr w:type="gramEnd"/>
+      <w:r>
+        <w:rPr>
+          <w:sz w:val="32"/>
+          <w:szCs w:val="32"/>
+        </w:rPr>
+        <w:t>last()</w:t>
+      </w:r>
+      <w:r>
+        <w:rPr>
+          <w:sz w:val="32"/>
+          <w:szCs w:val="32"/>
+        </w:rPr>
+        <w:t>]</w:t>
+      </w:r>
+    </w:p>
+    <w:p>
+      <w:pPr>
+        <w:rPr>
+          <w:sz w:val="32"/>
+          <w:szCs w:val="32"/>
+        </w:rPr>
+      </w:pPr>
+      <w:r>
+        <w:t xml:space="preserve">      5. Le nombre de recettes</w:t>
+      </w:r>
+      <w:r>
+        <w:t xml:space="preserve"> : </w:t>
+      </w:r>
+      <w:proofErr w:type="gramStart"/>
+      <w:r>
+        <w:rPr>
+          <w:sz w:val="32"/>
+          <w:szCs w:val="32"/>
+        </w:rPr>
+        <w:t>count(</w:t>
+      </w:r>
+      <w:proofErr w:type="gramEnd"/>
+      <w:r>
+        <w:rPr>
+          <w:sz w:val="32"/>
+          <w:szCs w:val="32"/>
+        </w:rPr>
+        <w:t>//recette)</w:t>
+      </w:r>
+    </w:p>
+    <w:p>
+      <w:pPr>
+        <w:rPr>
+          <w:sz w:val="32"/>
+          <w:szCs w:val="32"/>
+        </w:rPr>
+      </w:pPr>
+    </w:p>
+    <w:p>
+      <w:pPr>
+        <w:rPr>
+          <w:sz w:val="32"/>
+          <w:szCs w:val="32"/>
+          <w:u w:val="single"/>
+        </w:rPr>
+      </w:pPr>
+      <w:r>
+        <w:rPr>
+          <w:sz w:val="32"/>
+          <w:szCs w:val="32"/>
+          <w:u w:val="single"/>
+        </w:rPr>
+        <w:t>Commentaire :</w:t>
+      </w:r>
+    </w:p>
+    <w:p>
+      <w:pPr>
+        <w:rPr>
+          <w:sz w:val="32"/>
+          <w:szCs w:val="32"/>
+        </w:rPr>
+      </w:pPr>
+    </w:p>
+    <w:p>
+      <w:pPr>
+        <w:rPr>
+          <w:rFonts w:ascii="Consolas" w:hAnsi="Consolas"/>
+          <w:color w:val="22863A"/>
+          <w:sz w:val="32"/>
+          <w:szCs w:val="32"/>
+          <w:shd w:val="clear" w:color="auto" w:fill="FFFFFF"/>
+        </w:rPr>
+      </w:pPr>
+      <w:r>
+        <w:rPr>
+          <w:sz w:val="32"/>
+          <w:szCs w:val="32"/>
+        </w:rPr>
+        <w:t xml:space="preserve">On a pas besoin  de / ou  // devant car count n’est pas un </w:t>
+      </w:r>
+      <w:proofErr w:type="spellStart"/>
+      <w:r>
+        <w:rPr>
+          <w:sz w:val="32"/>
+          <w:szCs w:val="32"/>
+        </w:rPr>
+        <w:t>element</w:t>
+      </w:r>
+      <w:proofErr w:type="spellEnd"/>
+      <w:r>
+        <w:rPr>
+          <w:sz w:val="32"/>
+          <w:szCs w:val="32"/>
+        </w:rPr>
+        <w:t xml:space="preserve"> de l’arbre </w:t>
+      </w:r>
+    </w:p>
+    <w:p>
+      <w:pPr>
+        <w:rPr>
+          <w:b/>
+        </w:rPr>
+      </w:pPr>
+    </w:p>
+    <w:p>
+      <w:pPr>
+        <w:rPr>
+          <w:sz w:val="32"/>
+          <w:szCs w:val="32"/>
+        </w:rPr>
+      </w:pPr>
+      <w:r>
+        <w:lastRenderedPageBreak/>
+        <w:t xml:space="preserve">       6. Les éléments recette qui ont strictement moins de 7 ingrédients : </w:t>
+      </w:r>
+    </w:p>
+    <w:p>
+      <w:pPr>
+        <w:rPr>
+          <w:rFonts w:ascii="Consolas" w:hAnsi="Consolas"/>
+          <w:color w:val="22863A"/>
+          <w:sz w:val="32"/>
+          <w:szCs w:val="32"/>
+          <w:shd w:val="clear" w:color="auto" w:fill="FFFFFF"/>
+        </w:rPr>
+      </w:pPr>
+      <w:r>
+        <w:rPr>
+          <w:sz w:val="32"/>
+          <w:szCs w:val="32"/>
+        </w:rPr>
+        <w:t>/</w:t>
+      </w:r>
+      <w:r>
+        <w:rPr>
+          <w:sz w:val="32"/>
+          <w:szCs w:val="32"/>
+        </w:rPr>
+        <w:t>/</w:t>
+      </w:r>
+      <w:proofErr w:type="spellStart"/>
+      <w:r>
+        <w:rPr>
+          <w:rFonts w:ascii="Consolas" w:hAnsi="Consolas"/>
+          <w:color w:val="22863A"/>
+          <w:sz w:val="32"/>
+          <w:szCs w:val="32"/>
+          <w:shd w:val="clear" w:color="auto" w:fill="FFFFFF"/>
+        </w:rPr>
+        <w:t>ingredients</w:t>
+      </w:r>
+      <w:proofErr w:type="spellEnd"/>
+      <w:r>
+        <w:rPr>
+          <w:sz w:val="32"/>
+          <w:szCs w:val="32"/>
+        </w:rPr>
+        <w:t xml:space="preserve"> [</w:t>
+      </w:r>
+      <w:proofErr w:type="gramStart"/>
+      <w:r>
+        <w:rPr>
+          <w:sz w:val="32"/>
+          <w:szCs w:val="32"/>
+        </w:rPr>
+        <w:t>COUNT(</w:t>
+      </w:r>
+      <w:proofErr w:type="spellStart"/>
+      <w:proofErr w:type="gramEnd"/>
+      <w:r>
+        <w:rPr>
+          <w:rFonts w:ascii="Consolas" w:hAnsi="Consolas"/>
+          <w:color w:val="22863A"/>
+          <w:sz w:val="32"/>
+          <w:szCs w:val="32"/>
+          <w:shd w:val="clear" w:color="auto" w:fill="FFFFFF"/>
+        </w:rPr>
+        <w:t>ing</w:t>
+      </w:r>
+      <w:proofErr w:type="spellEnd"/>
+      <w:r>
+        <w:rPr>
+          <w:rFonts w:ascii="Consolas" w:hAnsi="Consolas"/>
+          <w:color w:val="22863A"/>
+          <w:sz w:val="32"/>
+          <w:szCs w:val="32"/>
+          <w:shd w:val="clear" w:color="auto" w:fill="FFFFFF"/>
+        </w:rPr>
+        <w:t>-recette]</w:t>
+      </w:r>
+      <w:r>
+        <w:rPr>
+          <w:rFonts w:ascii="Consolas" w:hAnsi="Consolas"/>
+          <w:color w:val="22863A"/>
+          <w:sz w:val="32"/>
+          <w:szCs w:val="32"/>
+          <w:shd w:val="clear" w:color="auto" w:fill="FFFFFF"/>
+        </w:rPr>
+        <w:t xml:space="preserve"> &lt;7]/parent ::*</w:t>
+      </w:r>
+    </w:p>
+    <w:p>
+      <w:pPr>
+        <w:rPr>
+          <w:sz w:val="32"/>
+          <w:szCs w:val="32"/>
+          <w:u w:val="single"/>
+        </w:rPr>
+      </w:pPr>
+      <w:r>
+        <w:rPr>
+          <w:sz w:val="32"/>
+          <w:szCs w:val="32"/>
+          <w:u w:val="single"/>
+        </w:rPr>
+        <w:t>Commentaire :</w:t>
+      </w:r>
+    </w:p>
+    <w:p>
+      <w:pPr>
+        <w:rPr>
+          <w:sz w:val="32"/>
+          <w:szCs w:val="32"/>
+          <w:u w:val="single"/>
+        </w:rPr>
+      </w:pPr>
+    </w:p>
+    <w:p>
+      <w:pPr>
+        <w:rPr>
+          <w:sz w:val="32"/>
+          <w:szCs w:val="32"/>
+        </w:rPr>
+      </w:pPr>
+      <w:r>
+        <w:rPr>
+          <w:sz w:val="32"/>
+          <w:szCs w:val="32"/>
+        </w:rPr>
+        <w:t>P</w:t>
+      </w:r>
+      <w:r>
+        <w:rPr>
+          <w:sz w:val="32"/>
+          <w:szCs w:val="32"/>
+        </w:rPr>
+        <w:t>arent </w:t>
+      </w:r>
+      <w:proofErr w:type="gramStart"/>
+      <w:r>
+        <w:rPr>
+          <w:sz w:val="32"/>
+          <w:szCs w:val="32"/>
+        </w:rPr>
+        <w:t>:</w:t>
+      </w:r>
+      <w:r>
+        <w:rPr>
+          <w:sz w:val="32"/>
+          <w:szCs w:val="32"/>
+        </w:rPr>
+        <w:t>:*</w:t>
+      </w:r>
+      <w:proofErr w:type="gramEnd"/>
+      <w:r>
+        <w:rPr>
+          <w:sz w:val="32"/>
+          <w:szCs w:val="32"/>
+        </w:rPr>
+        <w:t xml:space="preserve"> ou pa</w:t>
+      </w:r>
+      <w:r>
+        <w:rPr>
+          <w:sz w:val="32"/>
+          <w:szCs w:val="32"/>
+        </w:rPr>
+        <w:t>rent ::recette ou /..</w:t>
+      </w:r>
+    </w:p>
+    <w:p>
+      <w:pPr>
+        <w:rPr>
+          <w:sz w:val="32"/>
+          <w:szCs w:val="32"/>
+        </w:rPr>
+      </w:pPr>
     </w:p>
     <w:p>
       <w:r>
@@ -1318,256 +3101,99 @@
         </w:rPr>
       </w:pPr>
       <w:r>
-        <w:t>//</w:t>
-      </w:r>
-      <w:r>
-        <w:rPr>
-          <w:rStyle w:val="pl-ent"/>
-          <w:rFonts w:ascii="Consolas" w:hAnsi="Consolas"/>
-          <w:sz w:val="32"/>
-          <w:szCs w:val="32"/>
-          <w:shd w:val="clear" w:color="auto" w:fill="FFFFFF"/>
-        </w:rPr>
-        <w:t xml:space="preserve"> </w:t>
-      </w:r>
-      <w:r>
-        <w:rPr>
-          <w:rStyle w:val="pl-ent"/>
-          <w:rFonts w:ascii="Consolas" w:hAnsi="Consolas"/>
-          <w:sz w:val="32"/>
-          <w:szCs w:val="32"/>
-          <w:shd w:val="clear" w:color="auto" w:fill="FFFFFF"/>
-        </w:rPr>
-        <w:t>recette/ingredients[count(/</w:t>
-      </w:r>
-      <w:r>
-        <w:rPr>
-          <w:rStyle w:val="pl-ent"/>
-          <w:rFonts w:ascii="Consolas" w:hAnsi="Consolas"/>
-          <w:sz w:val="32"/>
-          <w:szCs w:val="32"/>
-          <w:shd w:val="clear" w:color="auto" w:fill="FFFFFF"/>
+        <w:rPr>
+          <w:sz w:val="32"/>
+          <w:szCs w:val="32"/>
         </w:rPr>
         <w:t>/</w:t>
       </w:r>
       <w:r>
         <w:rPr>
-          <w:rFonts w:ascii="Consolas" w:hAnsi="Consolas"/>
-          <w:color w:val="22863A"/>
-          <w:sz w:val="32"/>
-          <w:szCs w:val="32"/>
-          <w:shd w:val="clear" w:color="auto" w:fill="FFFFFF"/>
-        </w:rPr>
-        <w:t>ingredient) &lt; 7)</w:t>
-      </w:r>
-      <w:r>
-        <w:rPr>
-          <w:rFonts w:ascii="Consolas" w:hAnsi="Consolas"/>
-          <w:color w:val="22863A"/>
-          <w:sz w:val="32"/>
-          <w:szCs w:val="32"/>
-          <w:shd w:val="clear" w:color="auto" w:fill="FFFFFF"/>
-        </w:rPr>
-        <w:t>]</w:t>
-      </w:r>
-    </w:p>
-    <w:p>
-      <w:pPr>
-        <w:rPr>
-          <w:rStyle w:val="pl-ent"/>
-          <w:rFonts w:ascii="Consolas" w:hAnsi="Consolas"/>
-          <w:sz w:val="32"/>
-          <w:szCs w:val="32"/>
-          <w:shd w:val="clear" w:color="auto" w:fill="FFFFFF"/>
-        </w:rPr>
-      </w:pPr>
-      <w:r>
-        <w:rPr>
-          <w:rFonts w:ascii="Consolas" w:hAnsi="Consolas"/>
-          <w:color w:val="22863A"/>
-          <w:sz w:val="32"/>
-          <w:szCs w:val="32"/>
-          <w:shd w:val="clear" w:color="auto" w:fill="FFFFFF"/>
-        </w:rPr>
-        <w:t>/parent :: */</w:t>
-      </w:r>
-      <w:r>
-        <w:rPr>
-          <w:rStyle w:val="pl-ent"/>
-          <w:rFonts w:ascii="Consolas" w:hAnsi="Consolas"/>
-          <w:sz w:val="32"/>
-          <w:szCs w:val="32"/>
-          <w:shd w:val="clear" w:color="auto" w:fill="FFFFFF"/>
-        </w:rPr>
-        <w:t xml:space="preserve"> </w:t>
-      </w:r>
-      <w:r>
-        <w:rPr>
-          <w:rStyle w:val="pl-ent"/>
-          <w:rFonts w:ascii="Consolas" w:hAnsi="Consolas"/>
-          <w:sz w:val="32"/>
-          <w:szCs w:val="32"/>
-          <w:shd w:val="clear" w:color="auto" w:fill="FFFFFF"/>
-        </w:rPr>
-        <w:t>titr</w:t>
-      </w:r>
-      <w:r>
-        <w:rPr>
-          <w:rStyle w:val="pl-ent"/>
-          <w:rFonts w:ascii="Consolas" w:hAnsi="Consolas"/>
-          <w:sz w:val="32"/>
-          <w:szCs w:val="32"/>
-          <w:shd w:val="clear" w:color="auto" w:fill="FFFFFF"/>
-        </w:rPr>
-        <w:t>e</w:t>
-      </w:r>
-    </w:p>
-    <w:p>
-      <w:pPr>
-        <w:rPr>
-          <w:b/>
-        </w:rPr>
-      </w:pPr>
-      <w:r>
-        <w:t xml:space="preserve">8. Les recettes qui utilisent de la farine : </w:t>
-      </w:r>
-    </w:p>
-    <w:p>
-      <w:pPr>
-        <w:rPr>
-          <w:rStyle w:val="pl-ent"/>
-          <w:rFonts w:ascii="Consolas" w:hAnsi="Consolas"/>
-          <w:sz w:val="32"/>
-          <w:szCs w:val="32"/>
-          <w:shd w:val="clear" w:color="auto" w:fill="FFFFFF"/>
-        </w:rPr>
-      </w:pPr>
-      <w:r>
-        <w:lastRenderedPageBreak/>
-        <w:t>//</w:t>
-      </w:r>
-      <w:r>
-        <w:rPr>
-          <w:rStyle w:val="pl-ent"/>
-          <w:rFonts w:ascii="Consolas" w:hAnsi="Consolas"/>
-          <w:sz w:val="32"/>
-          <w:szCs w:val="32"/>
-          <w:shd w:val="clear" w:color="auto" w:fill="FFFFFF"/>
-        </w:rPr>
-        <w:t xml:space="preserve"> </w:t>
-      </w:r>
-      <w:r>
-        <w:rPr>
-          <w:rStyle w:val="pl-ent"/>
-          <w:rFonts w:ascii="Consolas" w:hAnsi="Consolas"/>
-          <w:sz w:val="32"/>
-          <w:szCs w:val="32"/>
-          <w:shd w:val="clear" w:color="auto" w:fill="FFFFFF"/>
-        </w:rPr>
-        <w:t>recette/ingredients(contains</w:t>
-      </w:r>
-      <w:r>
-        <w:rPr>
-          <w:rStyle w:val="pl-ent"/>
-          <w:rFonts w:ascii="Consolas" w:hAnsi="Consolas"/>
-          <w:sz w:val="32"/>
-          <w:szCs w:val="32"/>
-          <w:shd w:val="clear" w:color="auto" w:fill="FFFFFF"/>
-        </w:rPr>
-        <w:t>(</w:t>
-      </w:r>
-      <w:r>
-        <w:rPr>
-          <w:rFonts w:ascii="Consolas" w:hAnsi="Consolas"/>
-          <w:color w:val="22863A"/>
-          <w:sz w:val="32"/>
-          <w:szCs w:val="32"/>
-          <w:shd w:val="clear" w:color="auto" w:fill="FFFFFF"/>
-        </w:rPr>
-        <w:t>nom_ing,’</w:t>
-      </w:r>
-      <w:r>
-        <w:rPr>
-          <w:rFonts w:ascii="Consolas" w:hAnsi="Consolas"/>
-          <w:color w:val="24292E"/>
-          <w:sz w:val="32"/>
-          <w:szCs w:val="32"/>
-          <w:shd w:val="clear" w:color="auto" w:fill="FFFFFF"/>
-        </w:rPr>
-        <w:t xml:space="preserve"> farine</w:t>
-      </w:r>
-      <w:r>
-        <w:rPr>
-          <w:rFonts w:ascii="Consolas" w:hAnsi="Consolas"/>
-          <w:color w:val="22863A"/>
-          <w:sz w:val="32"/>
-          <w:szCs w:val="32"/>
-          <w:shd w:val="clear" w:color="auto" w:fill="FFFFFF"/>
-        </w:rPr>
-        <w:t>’)</w:t>
-      </w:r>
-      <w:r>
-        <w:rPr>
-          <w:rFonts w:ascii="Consolas" w:hAnsi="Consolas"/>
-          <w:color w:val="22863A"/>
-          <w:sz w:val="32"/>
-          <w:szCs w:val="32"/>
-          <w:shd w:val="clear" w:color="auto" w:fill="FFFFFF"/>
-        </w:rPr>
-        <w:t>)/</w:t>
-      </w:r>
-      <w:r>
-        <w:rPr>
-          <w:rFonts w:ascii="Consolas" w:hAnsi="Consolas"/>
-          <w:color w:val="22863A"/>
-          <w:sz w:val="32"/>
-          <w:szCs w:val="32"/>
-          <w:shd w:val="clear" w:color="auto" w:fill="FFFFFF"/>
-        </w:rPr>
-        <w:t xml:space="preserve"> </w:t>
-      </w:r>
-      <w:r>
-        <w:rPr>
-          <w:rFonts w:ascii="Consolas" w:hAnsi="Consolas"/>
-          <w:color w:val="22863A"/>
-          <w:sz w:val="32"/>
-          <w:szCs w:val="32"/>
-          <w:shd w:val="clear" w:color="auto" w:fill="FFFFFF"/>
-        </w:rPr>
-        <w:t>/parent :: */</w:t>
-      </w:r>
-      <w:r>
-        <w:rPr>
-          <w:rStyle w:val="pl-ent"/>
-          <w:rFonts w:ascii="Consolas" w:hAnsi="Consolas"/>
-          <w:sz w:val="32"/>
-          <w:szCs w:val="32"/>
-          <w:shd w:val="clear" w:color="auto" w:fill="FFFFFF"/>
-        </w:rPr>
-        <w:t xml:space="preserve"> </w:t>
-      </w:r>
-      <w:r>
-        <w:rPr>
-          <w:rStyle w:val="pl-ent"/>
-          <w:rFonts w:ascii="Consolas" w:hAnsi="Consolas"/>
-          <w:sz w:val="32"/>
-          <w:szCs w:val="32"/>
-          <w:shd w:val="clear" w:color="auto" w:fill="FFFFFF"/>
-        </w:rPr>
-        <w:t>recette</w:t>
-      </w:r>
-    </w:p>
-    <w:p>
-      <w:pPr>
-        <w:rPr>
-          <w:b/>
+          <w:sz w:val="32"/>
+          <w:szCs w:val="32"/>
+        </w:rPr>
+        <w:t>/</w:t>
+      </w:r>
+      <w:proofErr w:type="spellStart"/>
+      <w:r>
+        <w:rPr>
+          <w:rFonts w:ascii="Consolas" w:hAnsi="Consolas"/>
+          <w:color w:val="22863A"/>
+          <w:sz w:val="32"/>
+          <w:szCs w:val="32"/>
+          <w:shd w:val="clear" w:color="auto" w:fill="FFFFFF"/>
+        </w:rPr>
+        <w:t>ingredients</w:t>
+      </w:r>
+      <w:proofErr w:type="spellEnd"/>
+      <w:r>
+        <w:rPr>
+          <w:sz w:val="32"/>
+          <w:szCs w:val="32"/>
+        </w:rPr>
+        <w:t xml:space="preserve"> [</w:t>
+      </w:r>
+      <w:proofErr w:type="gramStart"/>
+      <w:r>
+        <w:rPr>
+          <w:sz w:val="32"/>
+          <w:szCs w:val="32"/>
+        </w:rPr>
+        <w:t>COUNT(</w:t>
+      </w:r>
+      <w:proofErr w:type="spellStart"/>
+      <w:proofErr w:type="gramEnd"/>
+      <w:r>
+        <w:rPr>
+          <w:rFonts w:ascii="Consolas" w:hAnsi="Consolas"/>
+          <w:color w:val="22863A"/>
+          <w:sz w:val="32"/>
+          <w:szCs w:val="32"/>
+          <w:shd w:val="clear" w:color="auto" w:fill="FFFFFF"/>
+        </w:rPr>
+        <w:t>ing</w:t>
+      </w:r>
+      <w:proofErr w:type="spellEnd"/>
+      <w:r>
+        <w:rPr>
+          <w:rFonts w:ascii="Consolas" w:hAnsi="Consolas"/>
+          <w:color w:val="22863A"/>
+          <w:sz w:val="32"/>
+          <w:szCs w:val="32"/>
+          <w:shd w:val="clear" w:color="auto" w:fill="FFFFFF"/>
+        </w:rPr>
+        <w:t>-recette]</w:t>
+      </w:r>
+      <w:r>
+        <w:rPr>
+          <w:rFonts w:ascii="Consolas" w:hAnsi="Consolas"/>
+          <w:color w:val="22863A"/>
+          <w:sz w:val="32"/>
+          <w:szCs w:val="32"/>
+          <w:shd w:val="clear" w:color="auto" w:fill="FFFFFF"/>
+        </w:rPr>
+        <w:t xml:space="preserve"> &lt;7]/parent ::*/titre</w:t>
+      </w:r>
+    </w:p>
+    <w:p>
+      <w:pPr>
+        <w:rPr>
+          <w:rFonts w:ascii="Consolas" w:hAnsi="Consolas"/>
+          <w:color w:val="22863A"/>
+          <w:sz w:val="32"/>
+          <w:szCs w:val="32"/>
           <w:u w:val="single"/>
-        </w:rPr>
-      </w:pPr>
-      <w:r>
-        <w:rPr>
-          <w:b/>
+          <w:shd w:val="clear" w:color="auto" w:fill="FFFFFF"/>
+        </w:rPr>
+      </w:pPr>
+      <w:r>
+        <w:rPr>
+          <w:rFonts w:ascii="Consolas" w:hAnsi="Consolas"/>
+          <w:color w:val="22863A"/>
+          <w:sz w:val="32"/>
+          <w:szCs w:val="32"/>
           <w:u w:val="single"/>
+          <w:shd w:val="clear" w:color="auto" w:fill="FFFFFF"/>
         </w:rPr>
         <w:t>Commentaire :</w:t>
       </w:r>
@@ -1584,225 +3210,98 @@
       </w:pPr>
       <w:r>
         <w:rPr>
-          <w:rStyle w:val="pl-ent"/>
-          <w:rFonts w:ascii="Consolas" w:hAnsi="Consolas"/>
-          <w:sz w:val="32"/>
-          <w:szCs w:val="32"/>
-          <w:shd w:val="clear" w:color="auto" w:fill="FFFFFF"/>
-        </w:rPr>
-        <w:t>ingredients(contains</w:t>
-      </w:r>
-      <w:r>
-        <w:rPr>
-          <w:rStyle w:val="pl-ent"/>
-          <w:rFonts w:ascii="Consolas" w:hAnsi="Consolas"/>
-          <w:sz w:val="32"/>
-          <w:szCs w:val="32"/>
-          <w:shd w:val="clear" w:color="auto" w:fill="FFFFFF"/>
-        </w:rPr>
-        <w:t>(</w:t>
-      </w:r>
-      <w:r>
-        <w:rPr>
-          <w:rFonts w:ascii="Consolas" w:hAnsi="Consolas"/>
-          <w:color w:val="22863A"/>
-          <w:sz w:val="32"/>
-          <w:szCs w:val="32"/>
-          <w:shd w:val="clear" w:color="auto" w:fill="FFFFFF"/>
-        </w:rPr>
-        <w:t>nom_ing,’</w:t>
-      </w:r>
-      <w:r>
-        <w:rPr>
-          <w:rFonts w:ascii="Consolas" w:hAnsi="Consolas"/>
-          <w:color w:val="24292E"/>
-          <w:sz w:val="32"/>
-          <w:szCs w:val="32"/>
-          <w:shd w:val="clear" w:color="auto" w:fill="FFFFFF"/>
-        </w:rPr>
-        <w:t xml:space="preserve"> farine</w:t>
-      </w:r>
-      <w:r>
-        <w:rPr>
-          <w:rFonts w:ascii="Consolas" w:hAnsi="Consolas"/>
-          <w:color w:val="22863A"/>
-          <w:sz w:val="32"/>
-          <w:szCs w:val="32"/>
-          <w:shd w:val="clear" w:color="auto" w:fill="FFFFFF"/>
-        </w:rPr>
-        <w:t>’)</w:t>
-      </w:r>
-      <w:r>
-        <w:rPr>
-          <w:rFonts w:ascii="Consolas" w:hAnsi="Consolas"/>
-          <w:color w:val="22863A"/>
-          <w:sz w:val="32"/>
-          <w:szCs w:val="32"/>
-          <w:shd w:val="clear" w:color="auto" w:fill="FFFFFF"/>
-        </w:rPr>
-        <w:t>)</w:t>
-      </w:r>
-    </w:p>
-    <w:p>
-      <w:pPr>
-        <w:rPr>
-          <w:rFonts w:ascii="Consolas" w:hAnsi="Consolas"/>
-          <w:color w:val="22863A"/>
-          <w:sz w:val="32"/>
-          <w:szCs w:val="32"/>
-          <w:shd w:val="clear" w:color="auto" w:fill="FFFFFF"/>
-        </w:rPr>
-      </w:pPr>
-      <w:r>
-        <w:rPr>
-          <w:rStyle w:val="pl-ent"/>
-          <w:rFonts w:ascii="Consolas" w:hAnsi="Consolas"/>
-          <w:sz w:val="32"/>
-          <w:szCs w:val="32"/>
-          <w:shd w:val="clear" w:color="auto" w:fill="FFFFFF"/>
-        </w:rPr>
-        <w:t xml:space="preserve">ingredients qui contient la balise </w:t>
-      </w:r>
-      <w:r>
-        <w:rPr>
-          <w:rFonts w:ascii="Consolas" w:hAnsi="Consolas"/>
-          <w:color w:val="22863A"/>
-          <w:sz w:val="32"/>
-          <w:szCs w:val="32"/>
-          <w:shd w:val="clear" w:color="auto" w:fill="FFFFFF"/>
-        </w:rPr>
-        <w:t>nom_ing</w:t>
-      </w:r>
-      <w:r>
-        <w:rPr>
-          <w:rFonts w:ascii="Consolas" w:hAnsi="Consolas"/>
-          <w:color w:val="22863A"/>
-          <w:sz w:val="32"/>
-          <w:szCs w:val="32"/>
-          <w:shd w:val="clear" w:color="auto" w:fill="FFFFFF"/>
-        </w:rPr>
-        <w:t xml:space="preserve"> qui a pour valeur </w:t>
-      </w:r>
-      <w:r>
-        <w:rPr>
-          <w:rFonts w:ascii="Consolas" w:hAnsi="Consolas"/>
-          <w:color w:val="24292E"/>
-          <w:sz w:val="32"/>
-          <w:szCs w:val="32"/>
-          <w:shd w:val="clear" w:color="auto" w:fill="FFFFFF"/>
-        </w:rPr>
-        <w:t>farine</w:t>
-      </w:r>
-    </w:p>
-    <w:p>
-      <w:pPr>
-        <w:rPr>
-          <w:rFonts w:ascii="Consolas" w:hAnsi="Consolas"/>
-          <w:color w:val="22863A"/>
-          <w:sz w:val="32"/>
-          <w:szCs w:val="32"/>
-          <w:shd w:val="clear" w:color="auto" w:fill="FFFFFF"/>
-        </w:rPr>
-      </w:pPr>
-    </w:p>
-    <w:p>
-      <w:r>
-        <w:t>8. Les recettes de la catégorie entrée</w:t>
-      </w:r>
-    </w:p>
-    <w:p>
-      <w:pPr>
-        <w:rPr>
-          <w:sz w:val="32"/>
-          <w:szCs w:val="32"/>
-        </w:rPr>
-      </w:pPr>
-      <w:r>
-        <w:rPr>
-          <w:sz w:val="32"/>
-          <w:szCs w:val="32"/>
-        </w:rPr>
-        <w:t>//recette</w:t>
-      </w:r>
-      <w:r>
-        <w:rPr>
-          <w:rStyle w:val="pl-ent"/>
-          <w:rFonts w:ascii="Consolas" w:hAnsi="Consolas"/>
-          <w:sz w:val="32"/>
-          <w:szCs w:val="32"/>
-          <w:shd w:val="clear" w:color="auto" w:fill="FFFFFF"/>
-        </w:rPr>
-        <w:t>(contains(</w:t>
-      </w:r>
-      <w:r>
-        <w:rPr>
-          <w:rFonts w:ascii="Consolas" w:hAnsi="Consolas"/>
-          <w:color w:val="22863A"/>
-          <w:sz w:val="32"/>
-          <w:szCs w:val="32"/>
-          <w:shd w:val="clear" w:color="auto" w:fill="FFFFFF"/>
-        </w:rPr>
-        <w:t>categorie,’</w:t>
-      </w:r>
-      <w:r>
-        <w:rPr>
-          <w:rFonts w:ascii="Consolas" w:hAnsi="Consolas"/>
-          <w:color w:val="24292E"/>
-          <w:sz w:val="32"/>
-          <w:szCs w:val="32"/>
-          <w:shd w:val="clear" w:color="auto" w:fill="FFFFFF"/>
-        </w:rPr>
-        <w:t xml:space="preserve"> entrée</w:t>
-      </w:r>
-      <w:r>
-        <w:rPr>
-          <w:rFonts w:ascii="Consolas" w:hAnsi="Consolas"/>
-          <w:color w:val="22863A"/>
-          <w:sz w:val="32"/>
-          <w:szCs w:val="32"/>
-          <w:shd w:val="clear" w:color="auto" w:fill="FFFFFF"/>
-        </w:rPr>
-        <w:t>))</w:t>
-      </w:r>
-    </w:p>
-    <w:p>
-      <w:pPr>
-        <w:ind w:left="360"/>
-        <w:rPr>
-          <w:b/>
-          <w:u w:val="single"/>
-        </w:rPr>
-      </w:pPr>
-      <w:r>
-        <w:rPr>
-          <w:b/>
-          <w:u w:val="single"/>
-        </w:rPr>
-        <w:t>Recette2</w:t>
-      </w:r>
-    </w:p>
-    <w:p>
-      <w:pPr>
-        <w:ind w:left="360"/>
-        <w:rPr>
-          <w:b/>
-          <w:u w:val="single"/>
-        </w:rPr>
-      </w:pPr>
-    </w:p>
-    <w:p>
-      <w:pPr>
-        <w:ind w:left="360"/>
-        <w:rPr>
-          <w:b/>
-          <w:u w:val="single"/>
-        </w:rPr>
-      </w:pPr>
-    </w:p>
-    <w:p>
-      <w:pPr>
-        <w:rPr>
-          <w:b/>
+          <w:rFonts w:ascii="Consolas" w:hAnsi="Consolas"/>
+          <w:color w:val="22863A"/>
+          <w:sz w:val="32"/>
+          <w:szCs w:val="32"/>
+          <w:shd w:val="clear" w:color="auto" w:fill="FFFFFF"/>
+        </w:rPr>
+        <w:t xml:space="preserve">C’est  une suite  de la question </w:t>
+      </w:r>
+      <w:proofErr w:type="spellStart"/>
+      <w:r>
+        <w:rPr>
+          <w:rFonts w:ascii="Consolas" w:hAnsi="Consolas"/>
+          <w:color w:val="22863A"/>
+          <w:sz w:val="32"/>
+          <w:szCs w:val="32"/>
+          <w:shd w:val="clear" w:color="auto" w:fill="FFFFFF"/>
+        </w:rPr>
+        <w:t>precedente</w:t>
+      </w:r>
+      <w:proofErr w:type="spellEnd"/>
+    </w:p>
+    <w:p>
+      <w:pPr>
+        <w:rPr>
+          <w:rFonts w:ascii="Consolas" w:hAnsi="Consolas"/>
+          <w:color w:val="22863A"/>
+          <w:sz w:val="32"/>
+          <w:szCs w:val="32"/>
+          <w:shd w:val="clear" w:color="auto" w:fill="FFFFFF"/>
+        </w:rPr>
+      </w:pPr>
+      <w:r>
+        <w:rPr>
+          <w:rFonts w:ascii="Consolas" w:hAnsi="Consolas"/>
+          <w:color w:val="22863A"/>
+          <w:sz w:val="32"/>
+          <w:szCs w:val="32"/>
+          <w:shd w:val="clear" w:color="auto" w:fill="FFFFFF"/>
+        </w:rPr>
+        <w:t>parent </w:t>
+      </w:r>
+      <w:proofErr w:type="gramStart"/>
+      <w:r>
+        <w:rPr>
+          <w:rFonts w:ascii="Consolas" w:hAnsi="Consolas"/>
+          <w:color w:val="22863A"/>
+          <w:sz w:val="32"/>
+          <w:szCs w:val="32"/>
+          <w:shd w:val="clear" w:color="auto" w:fill="FFFFFF"/>
+        </w:rPr>
+        <w:t>::*</w:t>
+      </w:r>
+      <w:proofErr w:type="gramEnd"/>
+      <w:r>
+        <w:rPr>
+          <w:rFonts w:ascii="Consolas" w:hAnsi="Consolas"/>
+          <w:color w:val="22863A"/>
+          <w:sz w:val="32"/>
+          <w:szCs w:val="32"/>
+          <w:shd w:val="clear" w:color="auto" w:fill="FFFFFF"/>
+        </w:rPr>
+        <w:t>/titre , on monte au  parent recette et on accède à son fils  titre</w:t>
+      </w:r>
+    </w:p>
+    <w:p>
+      <w:pPr>
+        <w:rPr>
+          <w:rFonts w:ascii="Consolas" w:hAnsi="Consolas"/>
+          <w:color w:val="22863A"/>
+          <w:sz w:val="32"/>
+          <w:szCs w:val="32"/>
+          <w:shd w:val="clear" w:color="auto" w:fill="FFFFFF"/>
+        </w:rPr>
+      </w:pPr>
+    </w:p>
+    <w:p>
+      <w:pPr>
+        <w:rPr>
+          <w:rFonts w:ascii="Consolas" w:hAnsi="Consolas"/>
+          <w:color w:val="22863A"/>
+          <w:sz w:val="32"/>
+          <w:szCs w:val="32"/>
+          <w:shd w:val="clear" w:color="auto" w:fill="FFFFFF"/>
+        </w:rPr>
+      </w:pPr>
+    </w:p>
+    <w:p/>
+    <w:p>
+      <w:pPr>
+        <w:rPr>
+          <w:sz w:val="32"/>
+          <w:szCs w:val="32"/>
         </w:rPr>
       </w:pPr>
     </w:p>

</xml_diff>